<commit_message>
Finished figures. Need only minor adds.
</commit_message>
<xml_diff>
--- a/paper/Figures_v2.docx
+++ b/paper/Figures_v2.docx
@@ -24,322 +24,17 @@
       </w:r>
     </w:p>
     <w:p>
-      <w:r>
-        <w:rPr>
-          <w:rFonts w:ascii="Arial" w:hAnsi="Arial" w:cs="Arial"/>
-          <w:noProof/>
-        </w:rPr>
-        <w:drawing>
-          <wp:inline distT="0" distB="0" distL="0" distR="0" wp14:anchorId="75C8F813" wp14:editId="76B366A7">
-            <wp:extent cx="5943600" cy="4669790"/>
-            <wp:effectExtent l="0" t="0" r="5715" b="0"/>
-            <wp:docPr id="10" name="Picture 10"/>
-            <wp:cNvGraphicFramePr>
-              <a:graphicFrameLocks xmlns:a="http://schemas.openxmlformats.org/drawingml/2006/main" noChangeAspect="1"/>
-            </wp:cNvGraphicFramePr>
-            <a:graphic xmlns:a="http://schemas.openxmlformats.org/drawingml/2006/main">
-              <a:graphicData uri="http://schemas.openxmlformats.org/drawingml/2006/picture">
-                <pic:pic xmlns:pic="http://schemas.openxmlformats.org/drawingml/2006/picture">
-                  <pic:nvPicPr>
-                    <pic:cNvPr id="10" name="#Fig_1.jpg"/>
-                    <pic:cNvPicPr/>
-                  </pic:nvPicPr>
-                  <pic:blipFill>
-                    <a:blip r:embed="rId10" cstate="print">
-                      <a:extLst>
-                        <a:ext uri="{28A0092B-C50C-407E-A947-70E740481C1C}">
-                          <a14:useLocalDpi xmlns:a14="http://schemas.microsoft.com/office/drawing/2010/main" val="0"/>
-                        </a:ext>
-                      </a:extLst>
-                    </a:blip>
-                    <a:stretch>
-                      <a:fillRect/>
-                    </a:stretch>
-                  </pic:blipFill>
-                  <pic:spPr>
-                    <a:xfrm>
-                      <a:off x="0" y="0"/>
-                      <a:ext cx="5943600" cy="4669790"/>
-                    </a:xfrm>
-                    <a:prstGeom prst="rect">
-                      <a:avLst/>
-                    </a:prstGeom>
-                  </pic:spPr>
-                </pic:pic>
-              </a:graphicData>
-            </a:graphic>
-          </wp:inline>
-        </w:drawing>
-      </w:r>
-      <w:commentRangeStart w:id="1"/>
-      <w:r>
-        <w:rPr>
-          <w:rStyle w:val="CommentReference"/>
-        </w:rPr>
-        <w:commentReference w:id="2"/>
-      </w:r>
-      <w:commentRangeEnd w:id="1"/>
-      <w:r>
-        <w:rPr>
-          <w:rStyle w:val="CommentReference"/>
-        </w:rPr>
-        <w:commentReference w:id="1"/>
-      </w:r>
-    </w:p>
-    <w:p>
-      <w:pPr>
-        <w:pStyle w:val="Caption"/>
-        <w:jc w:val="both"/>
-        <w:rPr>
-          <w:b/>
-        </w:rPr>
-      </w:pPr>
-      <w:r>
-        <w:rPr>
-          <w:b/>
-        </w:rPr>
-        <w:t xml:space="preserve">Figure </w:t>
-      </w:r>
-      <w:r>
-        <w:rPr>
-          <w:b/>
-          <w:i w:val="0"/>
-          <w:iCs w:val="0"/>
-        </w:rPr>
-        <w:fldChar w:fldCharType="begin"/>
-      </w:r>
-      <w:r>
-        <w:rPr>
-          <w:b/>
-        </w:rPr>
-        <w:instrText xml:space="preserve"> SEQ Figure \* ARABIC </w:instrText>
-      </w:r>
-      <w:r>
-        <w:rPr>
-          <w:b/>
-          <w:i w:val="0"/>
-          <w:iCs w:val="0"/>
-        </w:rPr>
-        <w:fldChar w:fldCharType="separate"/>
-      </w:r>
-      <w:r>
-        <w:rPr>
-          <w:b/>
-          <w:noProof/>
-        </w:rPr>
-        <w:t>1</w:t>
-      </w:r>
-      <w:r>
-        <w:rPr>
-          <w:b/>
-          <w:i w:val="0"/>
-          <w:iCs w:val="0"/>
-        </w:rPr>
-        <w:fldChar w:fldCharType="end"/>
-      </w:r>
-      <w:r>
-        <w:rPr>
-          <w:b/>
-        </w:rPr>
-        <w:t xml:space="preserve">. Online target detection reveal rapid and robust sensitivity to embedded regularities. A. </w:t>
-      </w:r>
-      <w:r>
-        <w:rPr>
-          <w:b/>
-        </w:rPr>
-        <w:t xml:space="preserve">Median </w:t>
-      </w:r>
-      <w:r>
-        <w:rPr>
-          <w:b/>
-        </w:rPr>
-        <w:t xml:space="preserve">Reaction times to target syllables </w:t>
-      </w:r>
-      <w:proofErr w:type="gramStart"/>
-      <w:r>
-        <w:rPr>
-          <w:b/>
-        </w:rPr>
-        <w:t>are modulated</w:t>
-      </w:r>
-      <w:proofErr w:type="gramEnd"/>
-      <w:r>
-        <w:rPr>
-          <w:b/>
-        </w:rPr>
-        <w:t xml:space="preserve"> by ordinal position in pseudowords. Participants responded more slowly to syllables in the word-initial (1</w:t>
-      </w:r>
-      <w:r>
-        <w:rPr>
-          <w:b/>
-          <w:vertAlign w:val="superscript"/>
-        </w:rPr>
-        <w:t>st</w:t>
-      </w:r>
-      <w:r>
-        <w:rPr>
-          <w:b/>
-        </w:rPr>
-        <w:t>) position (TP = 0.33) than to syllables in the word-medial (2</w:t>
-      </w:r>
-      <w:r>
-        <w:rPr>
-          <w:b/>
-          <w:vertAlign w:val="superscript"/>
-        </w:rPr>
-        <w:t>nd</w:t>
-      </w:r>
-      <w:r>
-        <w:rPr>
-          <w:b/>
-        </w:rPr>
-        <w:t>) or word-final (3</w:t>
-      </w:r>
-      <w:r>
-        <w:rPr>
-          <w:b/>
-          <w:vertAlign w:val="superscript"/>
-        </w:rPr>
-        <w:t>rd</w:t>
-      </w:r>
-      <w:r>
-        <w:rPr>
-          <w:b/>
-        </w:rPr>
-        <w:t>) position</w:t>
-      </w:r>
-      <w:r>
-        <w:rPr>
-          <w:b/>
-        </w:rPr>
-        <w:t xml:space="preserve"> (TP=1)</w:t>
-      </w:r>
-      <w:r>
-        <w:rPr>
-          <w:b/>
-        </w:rPr>
-        <w:t xml:space="preserve">. B. Median </w:t>
-      </w:r>
-      <w:r>
-        <w:rPr>
-          <w:b/>
-        </w:rPr>
-        <w:t>reaction times (</w:t>
-      </w:r>
-      <w:r>
-        <w:rPr>
-          <w:b/>
-        </w:rPr>
-        <w:t>RTs</w:t>
-      </w:r>
-      <w:r>
-        <w:rPr>
-          <w:b/>
-        </w:rPr>
-        <w:t>)</w:t>
-      </w:r>
-      <w:r>
-        <w:rPr>
-          <w:b/>
-        </w:rPr>
-        <w:t xml:space="preserve"> for each</w:t>
-      </w:r>
-      <w:r>
-        <w:rPr>
-          <w:b/>
-        </w:rPr>
-        <w:t xml:space="preserve"> ordinal</w:t>
-      </w:r>
-      <w:r>
-        <w:rPr>
-          <w:b/>
-        </w:rPr>
-        <w:t xml:space="preserve"> position collapsed over blocks. Dots are individual participant medians, jittered along x-axis for visibility. </w:t>
-      </w:r>
-      <w:proofErr w:type="gramStart"/>
-      <w:r>
-        <w:rPr>
-          <w:b/>
-        </w:rPr>
-        <w:t>Box plots indicate group median and CI’s</w:t>
-      </w:r>
-      <w:proofErr w:type="gramEnd"/>
-      <w:r>
-        <w:rPr>
-          <w:b/>
-        </w:rPr>
-        <w:t xml:space="preserve">, </w:t>
-      </w:r>
-      <w:proofErr w:type="gramStart"/>
-      <w:r>
-        <w:rPr>
-          <w:b/>
-        </w:rPr>
-        <w:t>half-violins describe distribution</w:t>
-      </w:r>
-      <w:proofErr w:type="gramEnd"/>
-      <w:r>
-        <w:rPr>
-          <w:b/>
-        </w:rPr>
-        <w:t xml:space="preserve">. C. Reaction time effect appears in the first block (within 3 minutes of exposure). This effect was present in block 1 and remained stable throughout subsequent blocks. D. </w:t>
-      </w:r>
-      <w:r>
-        <w:rPr>
-          <w:b/>
-        </w:rPr>
-        <w:t xml:space="preserve">Online measure of SL </w:t>
-      </w:r>
-      <w:r>
-        <w:rPr>
-          <w:b/>
-        </w:rPr>
-        <w:t>as a function of</w:t>
-      </w:r>
-      <w:r>
-        <w:rPr>
-          <w:b/>
-        </w:rPr>
-        <w:t xml:space="preserve"> block. As per Sie</w:t>
-      </w:r>
-      <w:r>
-        <w:rPr>
-          <w:b/>
-        </w:rPr>
-        <w:t>gelman et al. 2018</w:t>
-      </w:r>
-      <w:r>
-        <w:rPr>
-          <w:b/>
-        </w:rPr>
-        <w:t xml:space="preserve">, we used this composite measure to evaluate the magnitude of the reaction time effect (specifically, the difference between the log average RT to first – (second </w:t>
-      </w:r>
-      <w:r>
-        <w:rPr>
-          <w:b/>
-        </w:rPr>
-        <w:t>&amp;</w:t>
-      </w:r>
-      <w:r>
-        <w:rPr>
-          <w:b/>
-        </w:rPr>
-        <w:t xml:space="preserve"> third) position syllables), as a proxy for statistical learning. We observed no significant effect of block on this metric, suggesting that the modulation of RT as a function of target syllable position in the pseudowords had already occurred in the first block.  </w:t>
-      </w:r>
-    </w:p>
-    <w:p/>
-    <w:p>
-      <w:del w:id="3" w:author="Ava" w:date="2020-09-16T15:49:00Z">
+      <w:ins w:id="1" w:author="Ava" w:date="2020-09-21T13:45:00Z">
         <w:r>
           <w:rPr>
+            <w:rFonts w:ascii="Arial" w:hAnsi="Arial" w:cs="Arial"/>
             <w:noProof/>
           </w:rPr>
-          <w:lastRenderedPageBreak/>
           <w:drawing>
-            <wp:inline distT="0" distB="0" distL="0" distR="0" wp14:anchorId="53E5FD00" wp14:editId="736507C7">
-              <wp:extent cx="5943600" cy="2971800"/>
+            <wp:inline distT="0" distB="0" distL="0" distR="0" wp14:anchorId="3E1F2B08" wp14:editId="1380BB5F">
+              <wp:extent cx="5943600" cy="4669790"/>
               <wp:effectExtent l="0" t="0" r="0" b="0"/>
-              <wp:docPr id="14" name="Picture 14"/>
+              <wp:docPr id="2" name="Picture 2"/>
               <wp:cNvGraphicFramePr>
                 <a:graphicFrameLocks xmlns:a="http://schemas.openxmlformats.org/drawingml/2006/main" noChangeAspect="1"/>
               </wp:cNvGraphicFramePr>
@@ -347,7 +42,56 @@
                 <a:graphicData uri="http://schemas.openxmlformats.org/drawingml/2006/picture">
                   <pic:pic xmlns:pic="http://schemas.openxmlformats.org/drawingml/2006/picture">
                     <pic:nvPicPr>
-                      <pic:cNvPr id="14" name="#Fig_2.jpg"/>
+                      <pic:cNvPr id="2" name="#Fig_1.jpg"/>
+                      <pic:cNvPicPr/>
+                    </pic:nvPicPr>
+                    <pic:blipFill>
+                      <a:blip r:embed="rId10" cstate="print">
+                        <a:extLst>
+                          <a:ext uri="{28A0092B-C50C-407E-A947-70E740481C1C}">
+                            <a14:useLocalDpi xmlns:a14="http://schemas.microsoft.com/office/drawing/2010/main" val="0"/>
+                          </a:ext>
+                        </a:extLst>
+                      </a:blip>
+                      <a:stretch>
+                        <a:fillRect/>
+                      </a:stretch>
+                    </pic:blipFill>
+                    <pic:spPr>
+                      <a:xfrm>
+                        <a:off x="0" y="0"/>
+                        <a:ext cx="5943600" cy="4669790"/>
+                      </a:xfrm>
+                      <a:prstGeom prst="rect">
+                        <a:avLst/>
+                      </a:prstGeom>
+                    </pic:spPr>
+                  </pic:pic>
+                </a:graphicData>
+              </a:graphic>
+            </wp:inline>
+          </w:drawing>
+        </w:r>
+      </w:ins>
+      <w:del w:id="2" w:author="Ava" w:date="2020-09-21T13:28:00Z">
+        <w:r>
+          <w:rPr>
+            <w:rFonts w:ascii="Arial" w:hAnsi="Arial" w:cs="Arial"/>
+            <w:noProof/>
+          </w:rPr>
+          <w:drawing>
+            <wp:inline distT="0" distB="0" distL="0" distR="0" wp14:anchorId="75C8F813" wp14:editId="5A3B4826">
+              <wp:extent cx="5943600" cy="4669790"/>
+              <wp:effectExtent l="0" t="0" r="5715" b="0"/>
+              <wp:docPr id="10" name="Picture 10"/>
+              <wp:cNvGraphicFramePr>
+                <a:graphicFrameLocks xmlns:a="http://schemas.openxmlformats.org/drawingml/2006/main" noChangeAspect="1"/>
+              </wp:cNvGraphicFramePr>
+              <a:graphic xmlns:a="http://schemas.openxmlformats.org/drawingml/2006/main">
+                <a:graphicData uri="http://schemas.openxmlformats.org/drawingml/2006/picture">
+                  <pic:pic xmlns:pic="http://schemas.openxmlformats.org/drawingml/2006/picture">
+                    <pic:nvPicPr>
+                      <pic:cNvPr id="10" name="#Fig_1.jpg"/>
                       <pic:cNvPicPr/>
                     </pic:nvPicPr>
                     <pic:blipFill>
@@ -365,7 +109,7 @@
                     <pic:spPr>
                       <a:xfrm>
                         <a:off x="0" y="0"/>
-                        <a:ext cx="5943600" cy="2971800"/>
+                        <a:ext cx="5943600" cy="4669790"/>
                       </a:xfrm>
                       <a:prstGeom prst="rect">
                         <a:avLst/>
@@ -378,13 +122,272 @@
           </w:drawing>
         </w:r>
       </w:del>
-      <w:ins w:id="4" w:author="Ava" w:date="2020-09-16T15:49:00Z">
+      <w:commentRangeStart w:id="3"/>
+      <w:r>
+        <w:rPr>
+          <w:rStyle w:val="CommentReference"/>
+        </w:rPr>
+        <w:commentReference w:id="4"/>
+      </w:r>
+      <w:commentRangeEnd w:id="3"/>
+      <w:r>
+        <w:rPr>
+          <w:rStyle w:val="CommentReference"/>
+        </w:rPr>
+        <w:commentReference w:id="3"/>
+      </w:r>
+    </w:p>
+    <w:p>
+      <w:pPr>
+        <w:pStyle w:val="Caption"/>
+        <w:jc w:val="both"/>
+        <w:rPr>
+          <w:b/>
+        </w:rPr>
+      </w:pPr>
+      <w:r>
+        <w:rPr>
+          <w:b/>
+        </w:rPr>
+        <w:t xml:space="preserve">Figure </w:t>
+      </w:r>
+      <w:r>
+        <w:rPr>
+          <w:b/>
+          <w:i w:val="0"/>
+          <w:iCs w:val="0"/>
+        </w:rPr>
+        <w:fldChar w:fldCharType="begin"/>
+      </w:r>
+      <w:r>
+        <w:rPr>
+          <w:b/>
+        </w:rPr>
+        <w:instrText xml:space="preserve"> SEQ Figure \* ARABIC </w:instrText>
+      </w:r>
+      <w:r>
+        <w:rPr>
+          <w:b/>
+          <w:i w:val="0"/>
+          <w:iCs w:val="0"/>
+        </w:rPr>
+        <w:fldChar w:fldCharType="separate"/>
+      </w:r>
+      <w:r>
+        <w:rPr>
+          <w:b/>
+          <w:noProof/>
+        </w:rPr>
+        <w:t>1</w:t>
+      </w:r>
+      <w:r>
+        <w:rPr>
+          <w:b/>
+          <w:i w:val="0"/>
+          <w:iCs w:val="0"/>
+        </w:rPr>
+        <w:fldChar w:fldCharType="end"/>
+      </w:r>
+      <w:r>
+        <w:rPr>
+          <w:b/>
+        </w:rPr>
+        <w:t xml:space="preserve">. Online target detection reveal rapid and robust sensitivity to embedded regularities. A. </w:t>
+      </w:r>
+      <w:r>
+        <w:rPr>
+          <w:b/>
+        </w:rPr>
+        <w:t xml:space="preserve">Median </w:t>
+      </w:r>
+      <w:r>
+        <w:rPr>
+          <w:b/>
+        </w:rPr>
+        <w:t xml:space="preserve">Reaction times to target syllables </w:t>
+      </w:r>
+      <w:proofErr w:type="gramStart"/>
+      <w:r>
+        <w:rPr>
+          <w:b/>
+        </w:rPr>
+        <w:t>are modulated</w:t>
+      </w:r>
+      <w:proofErr w:type="gramEnd"/>
+      <w:r>
+        <w:rPr>
+          <w:b/>
+        </w:rPr>
+        <w:t xml:space="preserve"> by ordinal position in pseudowords. Participants responded more slowly to syllables in the word-initial (1</w:t>
+      </w:r>
+      <w:r>
+        <w:rPr>
+          <w:b/>
+          <w:vertAlign w:val="superscript"/>
+        </w:rPr>
+        <w:t>st</w:t>
+      </w:r>
+      <w:r>
+        <w:rPr>
+          <w:b/>
+        </w:rPr>
+        <w:t>) position (TP = 0.33) than to syllables in the word-medial (2</w:t>
+      </w:r>
+      <w:r>
+        <w:rPr>
+          <w:b/>
+          <w:vertAlign w:val="superscript"/>
+        </w:rPr>
+        <w:t>nd</w:t>
+      </w:r>
+      <w:r>
+        <w:rPr>
+          <w:b/>
+        </w:rPr>
+        <w:t>) or word-final (3</w:t>
+      </w:r>
+      <w:r>
+        <w:rPr>
+          <w:b/>
+          <w:vertAlign w:val="superscript"/>
+        </w:rPr>
+        <w:t>rd</w:t>
+      </w:r>
+      <w:r>
+        <w:rPr>
+          <w:b/>
+        </w:rPr>
+        <w:t>) position</w:t>
+      </w:r>
+      <w:r>
+        <w:rPr>
+          <w:b/>
+        </w:rPr>
+        <w:t xml:space="preserve"> (TP=1)</w:t>
+      </w:r>
+      <w:r>
+        <w:rPr>
+          <w:b/>
+        </w:rPr>
+        <w:t xml:space="preserve">. B. Median </w:t>
+      </w:r>
+      <w:r>
+        <w:rPr>
+          <w:b/>
+        </w:rPr>
+        <w:t>reaction times (</w:t>
+      </w:r>
+      <w:r>
+        <w:rPr>
+          <w:b/>
+        </w:rPr>
+        <w:t>RTs</w:t>
+      </w:r>
+      <w:r>
+        <w:rPr>
+          <w:b/>
+        </w:rPr>
+        <w:t>)</w:t>
+      </w:r>
+      <w:r>
+        <w:rPr>
+          <w:b/>
+        </w:rPr>
+        <w:t xml:space="preserve"> for each</w:t>
+      </w:r>
+      <w:r>
+        <w:rPr>
+          <w:b/>
+        </w:rPr>
+        <w:t xml:space="preserve"> ordinal</w:t>
+      </w:r>
+      <w:r>
+        <w:rPr>
+          <w:b/>
+        </w:rPr>
+        <w:t xml:space="preserve"> position collapsed over blocks. Dots are individual participant medians, jittered along x-axis for visibility. </w:t>
+      </w:r>
+      <w:proofErr w:type="gramStart"/>
+      <w:r>
+        <w:rPr>
+          <w:b/>
+        </w:rPr>
+        <w:t>Box plots indicate group median and CI’s</w:t>
+      </w:r>
+      <w:proofErr w:type="gramEnd"/>
+      <w:r>
+        <w:rPr>
+          <w:b/>
+        </w:rPr>
+        <w:t xml:space="preserve">, </w:t>
+      </w:r>
+      <w:proofErr w:type="gramStart"/>
+      <w:r>
+        <w:rPr>
+          <w:b/>
+        </w:rPr>
+        <w:t>half-violins describe distribution</w:t>
+      </w:r>
+      <w:proofErr w:type="gramEnd"/>
+      <w:r>
+        <w:rPr>
+          <w:b/>
+        </w:rPr>
+        <w:t xml:space="preserve">. C. Reaction time effect appears in the first block (within 3 minutes of exposure). This effect was present in block 1 and remained stable throughout subsequent blocks. D. </w:t>
+      </w:r>
+      <w:r>
+        <w:rPr>
+          <w:b/>
+        </w:rPr>
+        <w:t xml:space="preserve">Online measure of SL </w:t>
+      </w:r>
+      <w:r>
+        <w:rPr>
+          <w:b/>
+        </w:rPr>
+        <w:t>as a function of</w:t>
+      </w:r>
+      <w:r>
+        <w:rPr>
+          <w:b/>
+        </w:rPr>
+        <w:t xml:space="preserve"> block. As per Sie</w:t>
+      </w:r>
+      <w:r>
+        <w:rPr>
+          <w:b/>
+        </w:rPr>
+        <w:t>gelman et al. 2018</w:t>
+      </w:r>
+      <w:r>
+        <w:rPr>
+          <w:b/>
+        </w:rPr>
+        <w:t xml:space="preserve">, we used this composite measure to evaluate the magnitude of the reaction time effect (specifically, the difference between the log average RT to first – (second </w:t>
+      </w:r>
+      <w:r>
+        <w:rPr>
+          <w:b/>
+        </w:rPr>
+        <w:t>&amp;</w:t>
+      </w:r>
+      <w:r>
+        <w:rPr>
+          <w:b/>
+        </w:rPr>
+        <w:t xml:space="preserve"> third) position syllables), as a proxy for statistical learning. We observed no significant effect of block on this metric, suggesting that the modulation of RT as a function of target syllable position in the pseudowords had already occurred in the first block.  </w:t>
+      </w:r>
+    </w:p>
+    <w:p/>
+    <w:p>
+      <w:del w:id="5" w:author="Ava" w:date="2020-09-21T13:55:00Z">
         <w:r>
           <w:rPr>
             <w:noProof/>
           </w:rPr>
+          <w:lastRenderedPageBreak/>
           <w:drawing>
-            <wp:inline distT="0" distB="0" distL="0" distR="0" wp14:anchorId="68AE36AD" wp14:editId="2C8D2870">
+            <wp:inline distT="0" distB="0" distL="0" distR="0" wp14:anchorId="68AE36AD" wp14:editId="40B996AB">
               <wp:extent cx="5943600" cy="2971800"/>
               <wp:effectExtent l="0" t="0" r="0" b="0"/>
               <wp:docPr id="5" name="Picture 5"/>
@@ -425,539 +428,17 @@
             </wp:inline>
           </w:drawing>
         </w:r>
-      </w:ins>
-    </w:p>
-    <w:p>
-      <w:pPr>
-        <w:pStyle w:val="Caption"/>
-        <w:jc w:val="both"/>
-        <w:rPr>
-          <w:b/>
-          <w:noProof/>
-        </w:rPr>
-      </w:pPr>
-      <w:r>
-        <w:rPr>
-          <w:b/>
-        </w:rPr>
-        <w:t xml:space="preserve">Figure </w:t>
-      </w:r>
-      <w:r>
-        <w:rPr>
-          <w:b/>
-          <w:noProof/>
-        </w:rPr>
-        <w:t>2. Pseudoword vs. part-word discrimination. Word recognition performance was above 50% chance level, suggesting participants were able to use implicitly learned regularities during the exposure phase to explicitly discriminate pseudowords from part-word foils.</w:t>
-      </w:r>
-      <w:r>
-        <w:rPr>
-          <w:b/>
-          <w:noProof/>
-        </w:rPr>
-        <w:t xml:space="preserve"> Dot and error bars represent mean and standard error of the mean.</w:t>
-      </w:r>
-    </w:p>
-    <w:p>
-      <w:pPr>
-        <w:pStyle w:val="Caption"/>
-        <w:rPr>
-          <w:rFonts w:ascii="Arial" w:hAnsi="Arial" w:cs="Arial"/>
-          <w:b/>
-        </w:rPr>
-      </w:pPr>
-      <w:r>
-        <w:rPr>
-          <w:b/>
-        </w:rPr>
-        <w:t xml:space="preserve">Figure </w:t>
-      </w:r>
-      <w:r>
-        <w:rPr>
-          <w:b/>
-        </w:rPr>
-        <w:t>3</w:t>
-      </w:r>
-      <w:r>
-        <w:rPr>
-          <w:b/>
-        </w:rPr>
-        <w:t>.</w:t>
-      </w:r>
-      <w:r>
-        <w:rPr>
-          <w:b/>
-          <w:noProof/>
-        </w:rPr>
-        <w:t xml:space="preserve"> Pear</w:t>
-      </w:r>
-      <w:r>
-        <w:rPr>
-          <w:b/>
-          <w:noProof/>
-        </w:rPr>
-        <w:t>son correlation between online measure of SL and word recognition performance for each participant. Correlation is weak and fails to reach significance</w:t>
-      </w:r>
-      <w:r>
-        <w:rPr>
-          <w:b/>
-          <w:noProof/>
-        </w:rPr>
-        <w:t>.</w:t>
-      </w:r>
-    </w:p>
-    <w:p>
-      <w:pPr>
-        <w:rPr>
-          <w:rFonts w:ascii="Arial" w:hAnsi="Arial" w:cs="Arial"/>
-        </w:rPr>
-      </w:pPr>
-      <w:r>
-        <w:rPr>
-          <w:rFonts w:ascii="Arial" w:hAnsi="Arial" w:cs="Arial"/>
-        </w:rPr>
-        <w:br w:type="page"/>
-      </w:r>
-    </w:p>
-    <w:p>
-      <w:pPr>
-        <w:rPr>
-          <w:rFonts w:ascii="Arial" w:hAnsi="Arial" w:cs="Arial"/>
-        </w:rPr>
-      </w:pPr>
-      <w:r>
-        <w:rPr>
-          <w:rFonts w:ascii="Arial" w:hAnsi="Arial" w:cs="Arial"/>
-          <w:noProof/>
-        </w:rPr>
-        <w:lastRenderedPageBreak/>
-        <w:drawing>
-          <wp:anchor distT="0" distB="0" distL="114300" distR="114300" simplePos="0" relativeHeight="251661312" behindDoc="0" locked="0" layoutInCell="1" allowOverlap="1" wp14:anchorId="6CE6672A" wp14:editId="71CF70A1">
-            <wp:simplePos x="0" y="0"/>
-            <wp:positionH relativeFrom="column">
-              <wp:posOffset>-767715</wp:posOffset>
-            </wp:positionH>
-            <wp:positionV relativeFrom="paragraph">
-              <wp:posOffset>246871</wp:posOffset>
-            </wp:positionV>
-            <wp:extent cx="7625715" cy="2265680"/>
-            <wp:effectExtent l="0" t="0" r="0" b="1270"/>
-            <wp:wrapSquare wrapText="bothSides"/>
-            <wp:docPr id="16" name="Picture 16"/>
-            <wp:cNvGraphicFramePr>
-              <a:graphicFrameLocks xmlns:a="http://schemas.openxmlformats.org/drawingml/2006/main" noChangeAspect="1"/>
-            </wp:cNvGraphicFramePr>
-            <a:graphic xmlns:a="http://schemas.openxmlformats.org/drawingml/2006/main">
-              <a:graphicData uri="http://schemas.openxmlformats.org/drawingml/2006/picture">
-                <pic:pic xmlns:pic="http://schemas.openxmlformats.org/drawingml/2006/picture">
-                  <pic:nvPicPr>
-                    <pic:cNvPr id="16" name="#Fig_3_v2_lesswide.jpg"/>
-                    <pic:cNvPicPr/>
-                  </pic:nvPicPr>
-                  <pic:blipFill>
-                    <a:blip r:embed="rId13" cstate="print">
-                      <a:extLst>
-                        <a:ext uri="{28A0092B-C50C-407E-A947-70E740481C1C}">
-                          <a14:useLocalDpi xmlns:a14="http://schemas.microsoft.com/office/drawing/2010/main" val="0"/>
-                        </a:ext>
-                      </a:extLst>
-                    </a:blip>
-                    <a:stretch>
-                      <a:fillRect/>
-                    </a:stretch>
-                  </pic:blipFill>
-                  <pic:spPr>
-                    <a:xfrm>
-                      <a:off x="0" y="0"/>
-                      <a:ext cx="7625715" cy="2265680"/>
-                    </a:xfrm>
-                    <a:prstGeom prst="rect">
-                      <a:avLst/>
-                    </a:prstGeom>
-                  </pic:spPr>
-                </pic:pic>
-              </a:graphicData>
-            </a:graphic>
-            <wp14:sizeRelH relativeFrom="margin">
-              <wp14:pctWidth>0</wp14:pctWidth>
-            </wp14:sizeRelH>
-            <wp14:sizeRelV relativeFrom="margin">
-              <wp14:pctHeight>0</wp14:pctHeight>
-            </wp14:sizeRelV>
-          </wp:anchor>
-        </w:drawing>
-      </w:r>
-    </w:p>
-    <w:p>
-      <w:pPr>
-        <w:jc w:val="center"/>
-        <w:rPr>
-          <w:rFonts w:ascii="Arial" w:hAnsi="Arial" w:cs="Arial"/>
-        </w:rPr>
-      </w:pPr>
-    </w:p>
-    <w:p>
-      <w:pPr>
-        <w:pStyle w:val="Caption"/>
-      </w:pPr>
-      <w:r>
-        <w:rPr>
-          <w:b/>
-        </w:rPr>
-        <w:t xml:space="preserve">Figure </w:t>
-      </w:r>
-      <w:r>
-        <w:rPr>
-          <w:b/>
-        </w:rPr>
-        <w:t>4.</w:t>
-      </w:r>
-      <w:r>
-        <w:rPr>
-          <w:b/>
-        </w:rPr>
-        <w:t xml:space="preserve"> Reaction time to target syllables modulated by ordinal position. A. RTs to targets in </w:t>
-      </w:r>
-      <w:proofErr w:type="gramStart"/>
-      <w:r>
-        <w:rPr>
-          <w:b/>
-        </w:rPr>
-        <w:t>2</w:t>
-      </w:r>
-      <w:r>
-        <w:rPr>
-          <w:b/>
-          <w:vertAlign w:val="superscript"/>
-        </w:rPr>
-        <w:t>nd</w:t>
-      </w:r>
-      <w:proofErr w:type="gramEnd"/>
-      <w:r>
-        <w:rPr>
-          <w:b/>
-        </w:rPr>
-        <w:t xml:space="preserve"> and 3</w:t>
-      </w:r>
-      <w:r>
-        <w:rPr>
-          <w:b/>
-          <w:vertAlign w:val="superscript"/>
-        </w:rPr>
-        <w:t>rd</w:t>
-      </w:r>
-      <w:r>
-        <w:rPr>
-          <w:b/>
-        </w:rPr>
-        <w:t xml:space="preserve"> ordinal positions were faster than RTs to 1</w:t>
-      </w:r>
-      <w:r>
-        <w:rPr>
-          <w:b/>
-          <w:vertAlign w:val="superscript"/>
-        </w:rPr>
-        <w:t>st</w:t>
-      </w:r>
-      <w:r>
-        <w:rPr>
-          <w:b/>
-        </w:rPr>
-        <w:t xml:space="preserve"> position targets for both random and structured conditions. However, the structured condition saw a much more pronounced RT effect. B. Distribution of median RTs to each target position for each participant</w:t>
-      </w:r>
-      <w:r>
-        <w:rPr>
-          <w:b/>
-        </w:rPr>
-        <w:t>.</w:t>
-      </w:r>
-      <w:r>
-        <w:rPr>
-          <w:b/>
-        </w:rPr>
-        <w:t xml:space="preserve"> </w:t>
-      </w:r>
-      <w:r>
-        <w:rPr>
-          <w:b/>
-        </w:rPr>
-        <w:t xml:space="preserve">C. </w:t>
-      </w:r>
-      <w:r>
-        <w:rPr>
-          <w:b/>
-        </w:rPr>
-        <w:t xml:space="preserve">Linear predictions from GLM modelling RT as a function of ordinal position and condition. RTs to targets in the second and third positions </w:t>
-      </w:r>
-      <w:proofErr w:type="gramStart"/>
-      <w:r>
-        <w:rPr>
-          <w:b/>
-        </w:rPr>
-        <w:t>were significantly shortened</w:t>
-      </w:r>
-      <w:proofErr w:type="gramEnd"/>
-      <w:r>
-        <w:rPr>
-          <w:b/>
-        </w:rPr>
-        <w:t xml:space="preserve"> in the structured condition compared with the random condition. RTs to targets in the first position were unchanged.</w:t>
-      </w:r>
-      <w:r>
-        <w:rPr>
-          <w:rStyle w:val="CommentReference"/>
-        </w:rPr>
-        <w:commentReference w:id="5"/>
-      </w:r>
-    </w:p>
-    <w:p>
-      <w:pPr>
-        <w:rPr>
-          <w:b/>
-        </w:rPr>
-      </w:pPr>
-      <w:r>
-        <w:rPr>
-          <w:b/>
-        </w:rPr>
-        <w:br w:type="page"/>
-      </w:r>
-    </w:p>
-    <w:p>
-      <w:pPr>
-        <w:rPr>
-          <w:color w:val="44546A" w:themeColor="text2"/>
-          <w:sz w:val="18"/>
-          <w:szCs w:val="18"/>
-        </w:rPr>
-      </w:pPr>
-    </w:p>
-    <w:p>
-      <w:pPr>
-        <w:pStyle w:val="Caption"/>
-        <w:rPr>
-          <w:b/>
-          <w:noProof/>
-        </w:rPr>
-      </w:pPr>
-      <w:r>
-        <w:rPr>
-          <w:b/>
-          <w:noProof/>
-        </w:rPr>
-        <w:drawing>
-          <wp:inline distT="0" distB="0" distL="0" distR="0" wp14:anchorId="2FD98C3B" wp14:editId="3280E9F9">
-            <wp:extent cx="5543098" cy="3959525"/>
-            <wp:effectExtent l="0" t="0" r="635" b="3175"/>
-            <wp:docPr id="12" name="Picture 12"/>
-            <wp:cNvGraphicFramePr>
-              <a:graphicFrameLocks xmlns:a="http://schemas.openxmlformats.org/drawingml/2006/main" noChangeAspect="1"/>
-            </wp:cNvGraphicFramePr>
-            <a:graphic xmlns:a="http://schemas.openxmlformats.org/drawingml/2006/main">
-              <a:graphicData uri="http://schemas.openxmlformats.org/drawingml/2006/picture">
-                <pic:pic xmlns:pic="http://schemas.openxmlformats.org/drawingml/2006/picture">
-                  <pic:nvPicPr>
-                    <pic:cNvPr id="12" name="fig9_corr_z_run_x_stars.png"/>
-                    <pic:cNvPicPr/>
-                  </pic:nvPicPr>
-                  <pic:blipFill>
-                    <a:blip r:embed="rId14" cstate="print">
-                      <a:extLst>
-                        <a:ext uri="{28A0092B-C50C-407E-A947-70E740481C1C}">
-                          <a14:useLocalDpi xmlns:a14="http://schemas.microsoft.com/office/drawing/2010/main" val="0"/>
-                        </a:ext>
-                      </a:extLst>
-                    </a:blip>
-                    <a:stretch>
-                      <a:fillRect/>
-                    </a:stretch>
-                  </pic:blipFill>
-                  <pic:spPr>
-                    <a:xfrm>
-                      <a:off x="0" y="0"/>
-                      <a:ext cx="5544572" cy="3960578"/>
-                    </a:xfrm>
-                    <a:prstGeom prst="rect">
-                      <a:avLst/>
-                    </a:prstGeom>
-                  </pic:spPr>
-                </pic:pic>
-              </a:graphicData>
-            </a:graphic>
-          </wp:inline>
-        </w:drawing>
-      </w:r>
-    </w:p>
-    <w:p>
-      <w:pPr>
-        <w:pStyle w:val="Caption"/>
-        <w:jc w:val="both"/>
-        <w:rPr>
-          <w:noProof/>
-        </w:rPr>
-      </w:pPr>
-      <w:r>
-        <w:rPr>
-          <w:b/>
-        </w:rPr>
-        <w:t xml:space="preserve">Figure </w:t>
-      </w:r>
-      <w:r>
-        <w:rPr>
-          <w:b/>
-        </w:rPr>
-        <w:t>5.</w:t>
-      </w:r>
-      <w:r>
-        <w:rPr>
-          <w:b/>
-        </w:rPr>
-        <w:t xml:space="preserve"> </w:t>
-      </w:r>
-      <w:r>
-        <w:rPr>
-          <w:b/>
-          <w:noProof/>
-        </w:rPr>
-        <w:t xml:space="preserve">Within versus across </w:t>
-      </w:r>
-      <w:r>
-        <w:rPr>
-          <w:b/>
-          <w:noProof/>
-        </w:rPr>
-        <w:t xml:space="preserve">feature </w:t>
-      </w:r>
-      <w:r>
-        <w:rPr>
-          <w:b/>
-          <w:noProof/>
-        </w:rPr>
-        <w:t>similarity</w:t>
-      </w:r>
-      <w:r>
-        <w:rPr>
-          <w:b/>
-          <w:noProof/>
-        </w:rPr>
-        <w:t xml:space="preserve">. </w:t>
-      </w:r>
-      <w:r>
-        <w:rPr>
-          <w:noProof/>
-        </w:rPr>
-        <w:t>We calculated the difference in mean similarity (z-transformed Pearson’s r)</w:t>
-      </w:r>
-      <w:r>
-        <w:rPr>
-          <w:noProof/>
-        </w:rPr>
-        <w:t xml:space="preserve"> for four features of the stimulus stream. For each feature, we determined within and across groups</w:t>
-      </w:r>
-      <w:r>
-        <w:rPr>
-          <w:noProof/>
-        </w:rPr>
-        <w:t>:</w:t>
-      </w:r>
-      <w:r>
-        <w:rPr>
-          <w:noProof/>
-        </w:rPr>
-        <w:t xml:space="preserve"> pairs of syllables that share the property versus pairs that </w:t>
-      </w:r>
-      <w:r>
-        <w:rPr>
-          <w:noProof/>
-        </w:rPr>
-        <w:t>do not share</w:t>
-      </w:r>
-      <w:r>
-        <w:rPr>
-          <w:noProof/>
-        </w:rPr>
-        <w:t xml:space="preserve"> the property, respectively. We </w:t>
-      </w:r>
-      <w:r>
-        <w:rPr>
-          <w:noProof/>
-        </w:rPr>
-        <w:t xml:space="preserve">bootstrapped the observations for each analysis by </w:t>
-      </w:r>
-      <w:r>
-        <w:rPr>
-          <w:noProof/>
-        </w:rPr>
-        <w:t>sampl</w:t>
-      </w:r>
-      <w:r>
-        <w:rPr>
-          <w:noProof/>
-        </w:rPr>
-        <w:t>ing</w:t>
-      </w:r>
-      <w:r>
-        <w:rPr>
-          <w:noProof/>
-        </w:rPr>
-        <w:t xml:space="preserve"> 200 times with replacement </w:t>
-      </w:r>
-      <w:r>
-        <w:rPr>
-          <w:noProof/>
-        </w:rPr>
-        <w:t xml:space="preserve">from all participants’s individual similarity matrices (correlation between RT for </w:t>
-      </w:r>
-      <w:r>
-        <w:rPr>
-          <w:noProof/>
-        </w:rPr>
-        <w:t xml:space="preserve">12-x-12 </w:t>
-      </w:r>
-      <w:r>
-        <w:rPr>
-          <w:noProof/>
-        </w:rPr>
-        <w:t xml:space="preserve">syllables). </w:t>
-      </w:r>
-    </w:p>
-    <w:p>
-      <w:pPr>
-        <w:rPr>
-          <w:noProof/>
-          <w:color w:val="44546A" w:themeColor="text2"/>
-          <w:sz w:val="18"/>
-          <w:szCs w:val="18"/>
-        </w:rPr>
-      </w:pPr>
-      <w:r>
-        <w:rPr>
-          <w:noProof/>
-        </w:rPr>
-        <w:br w:type="page"/>
-      </w:r>
-    </w:p>
-    <w:p>
-      <w:pPr>
-        <w:pStyle w:val="Caption"/>
-        <w:jc w:val="center"/>
-        <w:rPr>
-          <w:b/>
-          <w:i w:val="0"/>
-        </w:rPr>
-      </w:pPr>
-      <w:del w:id="6" w:author="Ava" w:date="2020-09-16T15:34:00Z">
+      </w:del>
+      <w:ins w:id="6" w:author="Ava" w:date="2020-09-21T13:55:00Z">
         <w:r>
           <w:rPr>
-            <w:b/>
-            <w:i w:val="0"/>
             <w:noProof/>
           </w:rPr>
-          <w:lastRenderedPageBreak/>
           <w:drawing>
-            <wp:inline distT="0" distB="0" distL="0" distR="0" wp14:anchorId="71C175C1" wp14:editId="3BA66B14">
-              <wp:extent cx="5218981" cy="4566608"/>
-              <wp:effectExtent l="0" t="0" r="1270" b="5715"/>
-              <wp:docPr id="21" name="Picture 21"/>
+            <wp:inline distT="0" distB="0" distL="0" distR="0" wp14:anchorId="4786528F" wp14:editId="6DDA708B">
+              <wp:extent cx="5943600" cy="2971800"/>
+              <wp:effectExtent l="0" t="0" r="0" b="0"/>
+              <wp:docPr id="4" name="Picture 4"/>
               <wp:cNvGraphicFramePr>
                 <a:graphicFrameLocks xmlns:a="http://schemas.openxmlformats.org/drawingml/2006/main" noChangeAspect="1"/>
               </wp:cNvGraphicFramePr>
@@ -965,7 +446,234 @@
                 <a:graphicData uri="http://schemas.openxmlformats.org/drawingml/2006/picture">
                   <pic:pic xmlns:pic="http://schemas.openxmlformats.org/drawingml/2006/picture">
                     <pic:nvPicPr>
-                      <pic:cNvPr id="21" name="fig10_corr_sub_final_labels_x_facet2_black.png"/>
+                      <pic:cNvPr id="4" name="#Fig_2.jpg"/>
+                      <pic:cNvPicPr/>
+                    </pic:nvPicPr>
+                    <pic:blipFill>
+                      <a:blip r:embed="rId13" cstate="print">
+                        <a:extLst>
+                          <a:ext uri="{28A0092B-C50C-407E-A947-70E740481C1C}">
+                            <a14:useLocalDpi xmlns:a14="http://schemas.microsoft.com/office/drawing/2010/main" val="0"/>
+                          </a:ext>
+                        </a:extLst>
+                      </a:blip>
+                      <a:stretch>
+                        <a:fillRect/>
+                      </a:stretch>
+                    </pic:blipFill>
+                    <pic:spPr>
+                      <a:xfrm>
+                        <a:off x="0" y="0"/>
+                        <a:ext cx="5943600" cy="2971800"/>
+                      </a:xfrm>
+                      <a:prstGeom prst="rect">
+                        <a:avLst/>
+                      </a:prstGeom>
+                    </pic:spPr>
+                  </pic:pic>
+                </a:graphicData>
+              </a:graphic>
+            </wp:inline>
+          </w:drawing>
+        </w:r>
+      </w:ins>
+    </w:p>
+    <w:p>
+      <w:pPr>
+        <w:pStyle w:val="Caption"/>
+        <w:jc w:val="both"/>
+        <w:rPr>
+          <w:b/>
+          <w:noProof/>
+        </w:rPr>
+      </w:pPr>
+      <w:r>
+        <w:rPr>
+          <w:b/>
+        </w:rPr>
+        <w:t xml:space="preserve">Figure </w:t>
+      </w:r>
+      <w:r>
+        <w:rPr>
+          <w:b/>
+          <w:noProof/>
+        </w:rPr>
+        <w:t>2. Pseudoword vs. part-word discrimination. Word recognition performance was above 50% chance level, suggesting participants were able to use implicitly learned regularities during the exposure phase to explicitly discriminate pseudowords from part-word foils.</w:t>
+      </w:r>
+      <w:r>
+        <w:rPr>
+          <w:b/>
+          <w:noProof/>
+        </w:rPr>
+        <w:t xml:space="preserve"> Dot and error bars represent mean and standard error of the mean.</w:t>
+      </w:r>
+    </w:p>
+    <w:p>
+      <w:pPr>
+        <w:pStyle w:val="Caption"/>
+        <w:rPr>
+          <w:rFonts w:ascii="Arial" w:hAnsi="Arial" w:cs="Arial"/>
+          <w:b/>
+        </w:rPr>
+      </w:pPr>
+      <w:r>
+        <w:rPr>
+          <w:b/>
+        </w:rPr>
+        <w:t xml:space="preserve">Figure </w:t>
+      </w:r>
+      <w:r>
+        <w:rPr>
+          <w:b/>
+        </w:rPr>
+        <w:t>3</w:t>
+      </w:r>
+      <w:r>
+        <w:rPr>
+          <w:b/>
+        </w:rPr>
+        <w:t>.</w:t>
+      </w:r>
+      <w:r>
+        <w:rPr>
+          <w:b/>
+          <w:noProof/>
+        </w:rPr>
+        <w:t xml:space="preserve"> Pear</w:t>
+      </w:r>
+      <w:r>
+        <w:rPr>
+          <w:b/>
+          <w:noProof/>
+        </w:rPr>
+        <w:t>son correlation between online measure of SL and word recognition performance for each participant. Correlation is weak and fails to reach significance</w:t>
+      </w:r>
+      <w:r>
+        <w:rPr>
+          <w:b/>
+          <w:noProof/>
+        </w:rPr>
+        <w:t>.</w:t>
+      </w:r>
+    </w:p>
+    <w:p>
+      <w:pPr>
+        <w:rPr>
+          <w:rFonts w:ascii="Arial" w:hAnsi="Arial" w:cs="Arial"/>
+        </w:rPr>
+      </w:pPr>
+      <w:r>
+        <w:rPr>
+          <w:rFonts w:ascii="Arial" w:hAnsi="Arial" w:cs="Arial"/>
+        </w:rPr>
+        <w:br w:type="page"/>
+      </w:r>
+    </w:p>
+    <w:p>
+      <w:pPr>
+        <w:rPr>
+          <w:rFonts w:ascii="Arial" w:hAnsi="Arial" w:cs="Arial"/>
+        </w:rPr>
+      </w:pPr>
+      <w:ins w:id="7" w:author="Ava" w:date="2020-09-21T17:14:00Z">
+        <w:r>
+          <w:rPr>
+            <w:rFonts w:ascii="Arial" w:hAnsi="Arial" w:cs="Arial"/>
+            <w:noProof/>
+          </w:rPr>
+          <w:lastRenderedPageBreak/>
+          <w:drawing>
+            <wp:anchor distT="0" distB="0" distL="114300" distR="114300" simplePos="0" relativeHeight="251664384" behindDoc="1" locked="0" layoutInCell="1" allowOverlap="1" wp14:anchorId="32A5D5D5" wp14:editId="5329C89D">
+              <wp:simplePos x="0" y="0"/>
+              <wp:positionH relativeFrom="column">
+                <wp:posOffset>-808630</wp:posOffset>
+              </wp:positionH>
+              <wp:positionV relativeFrom="paragraph">
+                <wp:posOffset>327660</wp:posOffset>
+              </wp:positionV>
+              <wp:extent cx="7571771" cy="2242868"/>
+              <wp:effectExtent l="0" t="0" r="0" b="5080"/>
+              <wp:wrapTight wrapText="bothSides">
+                <wp:wrapPolygon edited="0">
+                  <wp:start x="0" y="0"/>
+                  <wp:lineTo x="0" y="21465"/>
+                  <wp:lineTo x="21520" y="21465"/>
+                  <wp:lineTo x="21520" y="0"/>
+                  <wp:lineTo x="0" y="0"/>
+                </wp:wrapPolygon>
+              </wp:wrapTight>
+              <wp:docPr id="14" name="Picture 14"/>
+              <wp:cNvGraphicFramePr>
+                <a:graphicFrameLocks xmlns:a="http://schemas.openxmlformats.org/drawingml/2006/main" noChangeAspect="1"/>
+              </wp:cNvGraphicFramePr>
+              <a:graphic xmlns:a="http://schemas.openxmlformats.org/drawingml/2006/main">
+                <a:graphicData uri="http://schemas.openxmlformats.org/drawingml/2006/picture">
+                  <pic:pic xmlns:pic="http://schemas.openxmlformats.org/drawingml/2006/picture">
+                    <pic:nvPicPr>
+                      <pic:cNvPr id="14" name="#Fig_3_v2_lesswide.jpg"/>
+                      <pic:cNvPicPr/>
+                    </pic:nvPicPr>
+                    <pic:blipFill>
+                      <a:blip r:embed="rId14" cstate="print">
+                        <a:extLst>
+                          <a:ext uri="{28A0092B-C50C-407E-A947-70E740481C1C}">
+                            <a14:useLocalDpi xmlns:a14="http://schemas.microsoft.com/office/drawing/2010/main" val="0"/>
+                          </a:ext>
+                        </a:extLst>
+                      </a:blip>
+                      <a:stretch>
+                        <a:fillRect/>
+                      </a:stretch>
+                    </pic:blipFill>
+                    <pic:spPr>
+                      <a:xfrm>
+                        <a:off x="0" y="0"/>
+                        <a:ext cx="7571771" cy="2242868"/>
+                      </a:xfrm>
+                      <a:prstGeom prst="rect">
+                        <a:avLst/>
+                      </a:prstGeom>
+                    </pic:spPr>
+                  </pic:pic>
+                </a:graphicData>
+              </a:graphic>
+              <wp14:sizeRelH relativeFrom="margin">
+                <wp14:pctWidth>0</wp14:pctWidth>
+              </wp14:sizeRelH>
+              <wp14:sizeRelV relativeFrom="margin">
+                <wp14:pctHeight>0</wp14:pctHeight>
+              </wp14:sizeRelV>
+            </wp:anchor>
+          </w:drawing>
+        </w:r>
+      </w:ins>
+      <w:del w:id="8" w:author="Ava" w:date="2020-09-21T17:11:00Z">
+        <w:r>
+          <w:rPr>
+            <w:rFonts w:ascii="Arial" w:hAnsi="Arial" w:cs="Arial"/>
+            <w:noProof/>
+          </w:rPr>
+          <w:drawing>
+            <wp:anchor distT="0" distB="0" distL="114300" distR="114300" simplePos="0" relativeHeight="251661312" behindDoc="0" locked="0" layoutInCell="1" allowOverlap="1" wp14:anchorId="6CE6672A" wp14:editId="1D6DAED7">
+              <wp:simplePos x="0" y="0"/>
+              <wp:positionH relativeFrom="column">
+                <wp:posOffset>-767715</wp:posOffset>
+              </wp:positionH>
+              <wp:positionV relativeFrom="paragraph">
+                <wp:posOffset>246871</wp:posOffset>
+              </wp:positionV>
+              <wp:extent cx="7625715" cy="2265680"/>
+              <wp:effectExtent l="0" t="0" r="0" b="1270"/>
+              <wp:wrapSquare wrapText="bothSides"/>
+              <wp:docPr id="16" name="Picture 16"/>
+              <wp:cNvGraphicFramePr>
+                <a:graphicFrameLocks xmlns:a="http://schemas.openxmlformats.org/drawingml/2006/main" noChangeAspect="1"/>
+              </wp:cNvGraphicFramePr>
+              <a:graphic xmlns:a="http://schemas.openxmlformats.org/drawingml/2006/main">
+                <a:graphicData uri="http://schemas.openxmlformats.org/drawingml/2006/picture">
+                  <pic:pic xmlns:pic="http://schemas.openxmlformats.org/drawingml/2006/picture">
+                    <pic:nvPicPr>
+                      <pic:cNvPr id="16" name="#Fig_3_v2_lesswide.jpg"/>
                       <pic:cNvPicPr/>
                     </pic:nvPicPr>
                     <pic:blipFill>
@@ -983,7 +691,215 @@
                     <pic:spPr>
                       <a:xfrm>
                         <a:off x="0" y="0"/>
-                        <a:ext cx="5221522" cy="4568832"/>
+                        <a:ext cx="7625715" cy="2265680"/>
+                      </a:xfrm>
+                      <a:prstGeom prst="rect">
+                        <a:avLst/>
+                      </a:prstGeom>
+                    </pic:spPr>
+                  </pic:pic>
+                </a:graphicData>
+              </a:graphic>
+              <wp14:sizeRelH relativeFrom="margin">
+                <wp14:pctWidth>0</wp14:pctWidth>
+              </wp14:sizeRelH>
+              <wp14:sizeRelV relativeFrom="margin">
+                <wp14:pctHeight>0</wp14:pctHeight>
+              </wp14:sizeRelV>
+            </wp:anchor>
+          </w:drawing>
+        </w:r>
+      </w:del>
+    </w:p>
+    <w:p>
+      <w:pPr>
+        <w:jc w:val="center"/>
+        <w:rPr>
+          <w:rFonts w:ascii="Arial" w:hAnsi="Arial" w:cs="Arial"/>
+        </w:rPr>
+      </w:pPr>
+    </w:p>
+    <w:p>
+      <w:pPr>
+        <w:pStyle w:val="Caption"/>
+      </w:pPr>
+      <w:r>
+        <w:rPr>
+          <w:b/>
+        </w:rPr>
+        <w:t xml:space="preserve">Figure </w:t>
+      </w:r>
+      <w:r>
+        <w:rPr>
+          <w:b/>
+        </w:rPr>
+        <w:t>4.</w:t>
+      </w:r>
+      <w:r>
+        <w:rPr>
+          <w:b/>
+        </w:rPr>
+        <w:t xml:space="preserve"> Reaction time to target syllables modulated by ordinal position. A. RTs to targets in </w:t>
+      </w:r>
+      <w:proofErr w:type="gramStart"/>
+      <w:r>
+        <w:rPr>
+          <w:b/>
+        </w:rPr>
+        <w:t>2</w:t>
+      </w:r>
+      <w:r>
+        <w:rPr>
+          <w:b/>
+          <w:vertAlign w:val="superscript"/>
+        </w:rPr>
+        <w:t>nd</w:t>
+      </w:r>
+      <w:proofErr w:type="gramEnd"/>
+      <w:r>
+        <w:rPr>
+          <w:b/>
+        </w:rPr>
+        <w:t xml:space="preserve"> and 3</w:t>
+      </w:r>
+      <w:r>
+        <w:rPr>
+          <w:b/>
+          <w:vertAlign w:val="superscript"/>
+        </w:rPr>
+        <w:t>rd</w:t>
+      </w:r>
+      <w:r>
+        <w:rPr>
+          <w:b/>
+        </w:rPr>
+        <w:t xml:space="preserve"> ordinal positions were faster than RTs to 1</w:t>
+      </w:r>
+      <w:r>
+        <w:rPr>
+          <w:b/>
+          <w:vertAlign w:val="superscript"/>
+        </w:rPr>
+        <w:t>st</w:t>
+      </w:r>
+      <w:r>
+        <w:rPr>
+          <w:b/>
+        </w:rPr>
+        <w:t xml:space="preserve"> position targets for both random and structured conditions. However, the structured condition saw a much more pronounced RT effect. B. Distribution of median RTs to each target position for each participant</w:t>
+      </w:r>
+      <w:r>
+        <w:rPr>
+          <w:b/>
+        </w:rPr>
+        <w:t>.</w:t>
+      </w:r>
+      <w:r>
+        <w:rPr>
+          <w:b/>
+        </w:rPr>
+        <w:t xml:space="preserve"> </w:t>
+      </w:r>
+      <w:r>
+        <w:rPr>
+          <w:b/>
+        </w:rPr>
+        <w:t xml:space="preserve">C. </w:t>
+      </w:r>
+      <w:r>
+        <w:rPr>
+          <w:b/>
+        </w:rPr>
+        <w:t xml:space="preserve">Linear predictions from GLM modelling RT as a function of ordinal position and condition. RTs to targets in the second and third positions </w:t>
+      </w:r>
+      <w:proofErr w:type="gramStart"/>
+      <w:r>
+        <w:rPr>
+          <w:b/>
+        </w:rPr>
+        <w:t>were significantly shortened</w:t>
+      </w:r>
+      <w:proofErr w:type="gramEnd"/>
+      <w:r>
+        <w:rPr>
+          <w:b/>
+        </w:rPr>
+        <w:t xml:space="preserve"> in the structured condition compared with the random condition. RTs to targets in the first position were unchanged.</w:t>
+      </w:r>
+      <w:r>
+        <w:rPr>
+          <w:rStyle w:val="CommentReference"/>
+        </w:rPr>
+        <w:commentReference w:id="9"/>
+      </w:r>
+    </w:p>
+    <w:p>
+      <w:pPr>
+        <w:rPr>
+          <w:b/>
+        </w:rPr>
+      </w:pPr>
+      <w:r>
+        <w:rPr>
+          <w:b/>
+        </w:rPr>
+        <w:br w:type="page"/>
+      </w:r>
+    </w:p>
+    <w:p>
+      <w:pPr>
+        <w:rPr>
+          <w:color w:val="44546A" w:themeColor="text2"/>
+          <w:sz w:val="18"/>
+          <w:szCs w:val="18"/>
+        </w:rPr>
+      </w:pPr>
+    </w:p>
+    <w:p>
+      <w:pPr>
+        <w:pStyle w:val="Caption"/>
+        <w:rPr>
+          <w:b/>
+          <w:noProof/>
+        </w:rPr>
+      </w:pPr>
+      <w:del w:id="10" w:author="Ava" w:date="2020-09-21T17:14:00Z">
+        <w:r>
+          <w:rPr>
+            <w:b/>
+            <w:noProof/>
+          </w:rPr>
+          <w:drawing>
+            <wp:inline distT="0" distB="0" distL="0" distR="0" wp14:anchorId="2FD98C3B" wp14:editId="2531F76F">
+              <wp:extent cx="5543098" cy="3959525"/>
+              <wp:effectExtent l="0" t="0" r="635" b="3175"/>
+              <wp:docPr id="12" name="Picture 12"/>
+              <wp:cNvGraphicFramePr>
+                <a:graphicFrameLocks xmlns:a="http://schemas.openxmlformats.org/drawingml/2006/main" noChangeAspect="1"/>
+              </wp:cNvGraphicFramePr>
+              <a:graphic xmlns:a="http://schemas.openxmlformats.org/drawingml/2006/main">
+                <a:graphicData uri="http://schemas.openxmlformats.org/drawingml/2006/picture">
+                  <pic:pic xmlns:pic="http://schemas.openxmlformats.org/drawingml/2006/picture">
+                    <pic:nvPicPr>
+                      <pic:cNvPr id="12" name="fig9_corr_z_run_x_stars.png"/>
+                      <pic:cNvPicPr/>
+                    </pic:nvPicPr>
+                    <pic:blipFill>
+                      <a:blip r:embed="rId16" cstate="print">
+                        <a:extLst>
+                          <a:ext uri="{28A0092B-C50C-407E-A947-70E740481C1C}">
+                            <a14:useLocalDpi xmlns:a14="http://schemas.microsoft.com/office/drawing/2010/main" val="0"/>
+                          </a:ext>
+                        </a:extLst>
+                      </a:blip>
+                      <a:stretch>
+                        <a:fillRect/>
+                      </a:stretch>
+                    </pic:blipFill>
+                    <pic:spPr>
+                      <a:xfrm>
+                        <a:off x="0" y="0"/>
+                        <a:ext cx="5544572" cy="3960578"/>
                       </a:xfrm>
                       <a:prstGeom prst="rect">
                         <a:avLst/>
@@ -996,15 +912,224 @@
           </w:drawing>
         </w:r>
       </w:del>
-      <w:ins w:id="7" w:author="Ava" w:date="2020-09-16T15:35:00Z">
+      <w:ins w:id="11" w:author="Ava" w:date="2020-09-21T17:15:00Z">
+        <w:r>
+          <w:rPr>
+            <w:b/>
+            <w:noProof/>
+          </w:rPr>
+          <w:drawing>
+            <wp:inline distT="0" distB="0" distL="0" distR="0" wp14:anchorId="7A93D87D" wp14:editId="36FBAB47">
+              <wp:extent cx="5943600" cy="3302000"/>
+              <wp:effectExtent l="0" t="0" r="0" b="0"/>
+              <wp:docPr id="15" name="Picture 15"/>
+              <wp:cNvGraphicFramePr>
+                <a:graphicFrameLocks xmlns:a="http://schemas.openxmlformats.org/drawingml/2006/main" noChangeAspect="1"/>
+              </wp:cNvGraphicFramePr>
+              <a:graphic xmlns:a="http://schemas.openxmlformats.org/drawingml/2006/main">
+                <a:graphicData uri="http://schemas.openxmlformats.org/drawingml/2006/picture">
+                  <pic:pic xmlns:pic="http://schemas.openxmlformats.org/drawingml/2006/picture">
+                    <pic:nvPicPr>
+                      <pic:cNvPr id="15" name="fig9_corr_z_run_x_stars_col.png"/>
+                      <pic:cNvPicPr/>
+                    </pic:nvPicPr>
+                    <pic:blipFill>
+                      <a:blip r:embed="rId17" cstate="print">
+                        <a:extLst>
+                          <a:ext uri="{28A0092B-C50C-407E-A947-70E740481C1C}">
+                            <a14:useLocalDpi xmlns:a14="http://schemas.microsoft.com/office/drawing/2010/main" val="0"/>
+                          </a:ext>
+                        </a:extLst>
+                      </a:blip>
+                      <a:stretch>
+                        <a:fillRect/>
+                      </a:stretch>
+                    </pic:blipFill>
+                    <pic:spPr>
+                      <a:xfrm>
+                        <a:off x="0" y="0"/>
+                        <a:ext cx="5943600" cy="3302000"/>
+                      </a:xfrm>
+                      <a:prstGeom prst="rect">
+                        <a:avLst/>
+                      </a:prstGeom>
+                    </pic:spPr>
+                  </pic:pic>
+                </a:graphicData>
+              </a:graphic>
+            </wp:inline>
+          </w:drawing>
+        </w:r>
+      </w:ins>
+    </w:p>
+    <w:p>
+      <w:pPr>
+        <w:pStyle w:val="Caption"/>
+        <w:jc w:val="both"/>
+        <w:rPr>
+          <w:noProof/>
+        </w:rPr>
+      </w:pPr>
+      <w:r>
+        <w:rPr>
+          <w:b/>
+        </w:rPr>
+        <w:t xml:space="preserve">Figure </w:t>
+      </w:r>
+      <w:r>
+        <w:rPr>
+          <w:b/>
+        </w:rPr>
+        <w:t>5.</w:t>
+      </w:r>
+      <w:r>
+        <w:rPr>
+          <w:b/>
+        </w:rPr>
+        <w:t xml:space="preserve"> </w:t>
+      </w:r>
+      <w:r>
+        <w:rPr>
+          <w:b/>
+          <w:noProof/>
+        </w:rPr>
+        <w:t xml:space="preserve">Within versus across </w:t>
+      </w:r>
+      <w:r>
+        <w:rPr>
+          <w:b/>
+          <w:noProof/>
+        </w:rPr>
+        <w:t xml:space="preserve">feature </w:t>
+      </w:r>
+      <w:r>
+        <w:rPr>
+          <w:b/>
+          <w:noProof/>
+        </w:rPr>
+        <w:t>similarity</w:t>
+      </w:r>
+      <w:r>
+        <w:rPr>
+          <w:b/>
+          <w:noProof/>
+        </w:rPr>
+        <w:t xml:space="preserve">. </w:t>
+      </w:r>
+      <w:r>
+        <w:rPr>
+          <w:noProof/>
+        </w:rPr>
+        <w:t>We calculated the difference in mean similarity (z-transformed Pearson’s r)</w:t>
+      </w:r>
+      <w:r>
+        <w:rPr>
+          <w:noProof/>
+        </w:rPr>
+        <w:t xml:space="preserve"> for four features of the stimulus stream. For each feature, we determined within and across groups</w:t>
+      </w:r>
+      <w:r>
+        <w:rPr>
+          <w:noProof/>
+        </w:rPr>
+        <w:t>:</w:t>
+      </w:r>
+      <w:r>
+        <w:rPr>
+          <w:noProof/>
+        </w:rPr>
+        <w:t xml:space="preserve"> pairs of syllables that share the property versus pairs that </w:t>
+      </w:r>
+      <w:r>
+        <w:rPr>
+          <w:noProof/>
+        </w:rPr>
+        <w:t>do not share</w:t>
+      </w:r>
+      <w:r>
+        <w:rPr>
+          <w:noProof/>
+        </w:rPr>
+        <w:t xml:space="preserve"> the property, respectively. We </w:t>
+      </w:r>
+      <w:r>
+        <w:rPr>
+          <w:noProof/>
+        </w:rPr>
+        <w:t xml:space="preserve">bootstrapped the observations for each analysis by </w:t>
+      </w:r>
+      <w:r>
+        <w:rPr>
+          <w:noProof/>
+        </w:rPr>
+        <w:t>sampl</w:t>
+      </w:r>
+      <w:r>
+        <w:rPr>
+          <w:noProof/>
+        </w:rPr>
+        <w:t>ing</w:t>
+      </w:r>
+      <w:r>
+        <w:rPr>
+          <w:noProof/>
+        </w:rPr>
+        <w:t xml:space="preserve"> 200 times with replacement </w:t>
+      </w:r>
+      <w:r>
+        <w:rPr>
+          <w:noProof/>
+        </w:rPr>
+        <w:t xml:space="preserve">from all participants’s individual similarity matrices (correlation between RT for </w:t>
+      </w:r>
+      <w:r>
+        <w:rPr>
+          <w:noProof/>
+        </w:rPr>
+        <w:t xml:space="preserve">12-x-12 </w:t>
+      </w:r>
+      <w:r>
+        <w:rPr>
+          <w:noProof/>
+        </w:rPr>
+        <w:t xml:space="preserve">syllables). </w:t>
+      </w:r>
+    </w:p>
+    <w:p>
+      <w:pPr>
+        <w:rPr>
+          <w:noProof/>
+          <w:color w:val="44546A" w:themeColor="text2"/>
+          <w:sz w:val="18"/>
+          <w:szCs w:val="18"/>
+        </w:rPr>
+      </w:pPr>
+      <w:r>
+        <w:rPr>
+          <w:noProof/>
+        </w:rPr>
+        <w:br w:type="page"/>
+      </w:r>
+    </w:p>
+    <w:p>
+      <w:pPr>
+        <w:pStyle w:val="Caption"/>
+        <w:jc w:val="center"/>
+        <w:rPr>
+          <w:b/>
+          <w:i w:val="0"/>
+        </w:rPr>
+      </w:pPr>
+      <w:del w:id="12" w:author="Ava" w:date="2020-09-21T17:15:00Z">
         <w:r>
           <w:rPr>
             <w:b/>
             <w:i w:val="0"/>
             <w:noProof/>
           </w:rPr>
+          <w:lastRenderedPageBreak/>
           <w:drawing>
-            <wp:inline distT="0" distB="0" distL="0" distR="0" wp14:anchorId="4B645381" wp14:editId="7837B24C">
+            <wp:inline distT="0" distB="0" distL="0" distR="0" wp14:anchorId="4B645381" wp14:editId="6F989CBD">
               <wp:extent cx="5943600" cy="5200650"/>
               <wp:effectExtent l="0" t="0" r="0" b="0"/>
               <wp:docPr id="3" name="Picture 3"/>
@@ -1019,7 +1144,7 @@
                       <pic:cNvPicPr/>
                     </pic:nvPicPr>
                     <pic:blipFill>
-                      <a:blip r:embed="rId16" cstate="print">
+                      <a:blip r:embed="rId18" cstate="print">
                         <a:extLst>
                           <a:ext uri="{28A0092B-C50C-407E-A947-70E740481C1C}">
                             <a14:useLocalDpi xmlns:a14="http://schemas.microsoft.com/office/drawing/2010/main" val="0"/>
@@ -1045,6 +1170,56 @@
             </wp:inline>
           </w:drawing>
         </w:r>
+      </w:del>
+      <w:ins w:id="13" w:author="Ava" w:date="2020-09-21T17:15:00Z">
+        <w:r>
+          <w:rPr>
+            <w:b/>
+            <w:i w:val="0"/>
+            <w:noProof/>
+          </w:rPr>
+          <w:drawing>
+            <wp:inline distT="0" distB="0" distL="0" distR="0" wp14:anchorId="1D4371C5" wp14:editId="2398D378">
+              <wp:extent cx="5943600" cy="4622800"/>
+              <wp:effectExtent l="0" t="0" r="0" b="6350"/>
+              <wp:docPr id="17" name="Picture 17"/>
+              <wp:cNvGraphicFramePr>
+                <a:graphicFrameLocks xmlns:a="http://schemas.openxmlformats.org/drawingml/2006/main" noChangeAspect="1"/>
+              </wp:cNvGraphicFramePr>
+              <a:graphic xmlns:a="http://schemas.openxmlformats.org/drawingml/2006/main">
+                <a:graphicData uri="http://schemas.openxmlformats.org/drawingml/2006/picture">
+                  <pic:pic xmlns:pic="http://schemas.openxmlformats.org/drawingml/2006/picture">
+                    <pic:nvPicPr>
+                      <pic:cNvPr id="17" name="fig10_corr_sub_final_labels_x_facet2_col.png"/>
+                      <pic:cNvPicPr/>
+                    </pic:nvPicPr>
+                    <pic:blipFill>
+                      <a:blip r:embed="rId19" cstate="print">
+                        <a:extLst>
+                          <a:ext uri="{28A0092B-C50C-407E-A947-70E740481C1C}">
+                            <a14:useLocalDpi xmlns:a14="http://schemas.microsoft.com/office/drawing/2010/main" val="0"/>
+                          </a:ext>
+                        </a:extLst>
+                      </a:blip>
+                      <a:stretch>
+                        <a:fillRect/>
+                      </a:stretch>
+                    </pic:blipFill>
+                    <pic:spPr>
+                      <a:xfrm>
+                        <a:off x="0" y="0"/>
+                        <a:ext cx="5943600" cy="4622800"/>
+                      </a:xfrm>
+                      <a:prstGeom prst="rect">
+                        <a:avLst/>
+                      </a:prstGeom>
+                    </pic:spPr>
+                  </pic:pic>
+                </a:graphicData>
+              </a:graphic>
+            </wp:inline>
+          </w:drawing>
+        </w:r>
       </w:ins>
     </w:p>
     <w:p>
@@ -1193,54 +1368,106 @@
           <w:b/>
         </w:rPr>
       </w:pPr>
-      <w:r>
-        <w:rPr>
-          <w:rFonts w:ascii="Arial" w:hAnsi="Arial" w:cs="Arial"/>
-          <w:b/>
-          <w:noProof/>
-        </w:rPr>
-        <w:drawing>
-          <wp:inline distT="0" distB="0" distL="0" distR="0" wp14:anchorId="190AB26A" wp14:editId="79320603">
-            <wp:extent cx="6419451" cy="3045124"/>
-            <wp:effectExtent l="0" t="0" r="635" b="3175"/>
-            <wp:docPr id="22" name="Picture 22"/>
-            <wp:cNvGraphicFramePr>
-              <a:graphicFrameLocks xmlns:a="http://schemas.openxmlformats.org/drawingml/2006/main" noChangeAspect="1"/>
-            </wp:cNvGraphicFramePr>
-            <a:graphic xmlns:a="http://schemas.openxmlformats.org/drawingml/2006/main">
-              <a:graphicData uri="http://schemas.openxmlformats.org/drawingml/2006/picture">
-                <pic:pic xmlns:pic="http://schemas.openxmlformats.org/drawingml/2006/picture">
-                  <pic:nvPicPr>
-                    <pic:cNvPr id="22" name="#Fig_S1.jpg"/>
-                    <pic:cNvPicPr/>
-                  </pic:nvPicPr>
-                  <pic:blipFill>
-                    <a:blip r:embed="rId17" cstate="print">
-                      <a:extLst>
-                        <a:ext uri="{28A0092B-C50C-407E-A947-70E740481C1C}">
-                          <a14:useLocalDpi xmlns:a14="http://schemas.microsoft.com/office/drawing/2010/main" val="0"/>
-                        </a:ext>
-                      </a:extLst>
-                    </a:blip>
-                    <a:stretch>
-                      <a:fillRect/>
-                    </a:stretch>
-                  </pic:blipFill>
-                  <pic:spPr>
-                    <a:xfrm>
-                      <a:off x="0" y="0"/>
-                      <a:ext cx="6424471" cy="3047505"/>
-                    </a:xfrm>
-                    <a:prstGeom prst="rect">
-                      <a:avLst/>
-                    </a:prstGeom>
-                  </pic:spPr>
-                </pic:pic>
-              </a:graphicData>
-            </a:graphic>
-          </wp:inline>
-        </w:drawing>
-      </w:r>
+      <w:del w:id="14" w:author="Ava" w:date="2020-09-21T17:21:00Z">
+        <w:r>
+          <w:rPr>
+            <w:rFonts w:ascii="Arial" w:hAnsi="Arial" w:cs="Arial"/>
+            <w:b/>
+            <w:noProof/>
+          </w:rPr>
+          <w:drawing>
+            <wp:inline distT="0" distB="0" distL="0" distR="0" wp14:anchorId="190AB26A" wp14:editId="01185FDD">
+              <wp:extent cx="6419451" cy="3045124"/>
+              <wp:effectExtent l="0" t="0" r="635" b="3175"/>
+              <wp:docPr id="22" name="Picture 22"/>
+              <wp:cNvGraphicFramePr>
+                <a:graphicFrameLocks xmlns:a="http://schemas.openxmlformats.org/drawingml/2006/main" noChangeAspect="1"/>
+              </wp:cNvGraphicFramePr>
+              <a:graphic xmlns:a="http://schemas.openxmlformats.org/drawingml/2006/main">
+                <a:graphicData uri="http://schemas.openxmlformats.org/drawingml/2006/picture">
+                  <pic:pic xmlns:pic="http://schemas.openxmlformats.org/drawingml/2006/picture">
+                    <pic:nvPicPr>
+                      <pic:cNvPr id="22" name="#Fig_S1.jpg"/>
+                      <pic:cNvPicPr/>
+                    </pic:nvPicPr>
+                    <pic:blipFill>
+                      <a:blip r:embed="rId20" cstate="print">
+                        <a:extLst>
+                          <a:ext uri="{28A0092B-C50C-407E-A947-70E740481C1C}">
+                            <a14:useLocalDpi xmlns:a14="http://schemas.microsoft.com/office/drawing/2010/main" val="0"/>
+                          </a:ext>
+                        </a:extLst>
+                      </a:blip>
+                      <a:stretch>
+                        <a:fillRect/>
+                      </a:stretch>
+                    </pic:blipFill>
+                    <pic:spPr>
+                      <a:xfrm>
+                        <a:off x="0" y="0"/>
+                        <a:ext cx="6424471" cy="3047505"/>
+                      </a:xfrm>
+                      <a:prstGeom prst="rect">
+                        <a:avLst/>
+                      </a:prstGeom>
+                    </pic:spPr>
+                  </pic:pic>
+                </a:graphicData>
+              </a:graphic>
+            </wp:inline>
+          </w:drawing>
+        </w:r>
+      </w:del>
+      <w:ins w:id="15" w:author="Ava" w:date="2020-09-21T17:22:00Z">
+        <w:r>
+          <w:rPr>
+            <w:rFonts w:ascii="Arial" w:hAnsi="Arial" w:cs="Arial"/>
+            <w:b/>
+            <w:noProof/>
+          </w:rPr>
+          <w:drawing>
+            <wp:inline distT="0" distB="0" distL="0" distR="0" wp14:anchorId="042E2512" wp14:editId="32EFA23A">
+              <wp:extent cx="5943600" cy="2558415"/>
+              <wp:effectExtent l="0" t="0" r="0" b="0"/>
+              <wp:docPr id="19" name="Picture 19"/>
+              <wp:cNvGraphicFramePr>
+                <a:graphicFrameLocks xmlns:a="http://schemas.openxmlformats.org/drawingml/2006/main" noChangeAspect="1"/>
+              </wp:cNvGraphicFramePr>
+              <a:graphic xmlns:a="http://schemas.openxmlformats.org/drawingml/2006/main">
+                <a:graphicData uri="http://schemas.openxmlformats.org/drawingml/2006/picture">
+                  <pic:pic xmlns:pic="http://schemas.openxmlformats.org/drawingml/2006/picture">
+                    <pic:nvPicPr>
+                      <pic:cNvPr id="19" name="#Fig_S1.jpg"/>
+                      <pic:cNvPicPr/>
+                    </pic:nvPicPr>
+                    <pic:blipFill>
+                      <a:blip r:embed="rId21" cstate="print">
+                        <a:extLst>
+                          <a:ext uri="{28A0092B-C50C-407E-A947-70E740481C1C}">
+                            <a14:useLocalDpi xmlns:a14="http://schemas.microsoft.com/office/drawing/2010/main" val="0"/>
+                          </a:ext>
+                        </a:extLst>
+                      </a:blip>
+                      <a:stretch>
+                        <a:fillRect/>
+                      </a:stretch>
+                    </pic:blipFill>
+                    <pic:spPr>
+                      <a:xfrm>
+                        <a:off x="0" y="0"/>
+                        <a:ext cx="5943600" cy="2558415"/>
+                      </a:xfrm>
+                      <a:prstGeom prst="rect">
+                        <a:avLst/>
+                      </a:prstGeom>
+                    </pic:spPr>
+                  </pic:pic>
+                </a:graphicData>
+              </a:graphic>
+            </wp:inline>
+          </w:drawing>
+        </w:r>
+      </w:ins>
     </w:p>
     <w:p>
       <w:pPr>
@@ -1271,6 +1498,8 @@
         </w:rPr>
         <w:t xml:space="preserve">Figure S8. Accuracy in Experiment 2. Accuracy for each target syllable in random and structured. </w:t>
       </w:r>
+      <w:bookmarkStart w:id="16" w:name="_GoBack"/>
+      <w:bookmarkEnd w:id="16"/>
     </w:p>
     <w:p>
       <w:pPr>
@@ -1302,66 +1531,117 @@
           <w:b/>
         </w:rPr>
       </w:pPr>
-      <w:r>
-        <w:rPr>
-          <w:rFonts w:ascii="Arial" w:hAnsi="Arial" w:cs="Arial"/>
-          <w:noProof/>
-        </w:rPr>
-        <w:drawing>
-          <wp:inline distT="0" distB="0" distL="0" distR="0" wp14:anchorId="3F843904" wp14:editId="13776511">
-            <wp:extent cx="5943600" cy="2431415"/>
-            <wp:effectExtent l="0" t="0" r="0" b="6985"/>
-            <wp:docPr id="23" name="Picture 23"/>
-            <wp:cNvGraphicFramePr>
-              <a:graphicFrameLocks xmlns:a="http://schemas.openxmlformats.org/drawingml/2006/main" noChangeAspect="1"/>
-            </wp:cNvGraphicFramePr>
-            <a:graphic xmlns:a="http://schemas.openxmlformats.org/drawingml/2006/main">
-              <a:graphicData uri="http://schemas.openxmlformats.org/drawingml/2006/picture">
-                <pic:pic xmlns:pic="http://schemas.openxmlformats.org/drawingml/2006/picture">
-                  <pic:nvPicPr>
-                    <pic:cNvPr id="23" name="#Fig_S2.jpg"/>
-                    <pic:cNvPicPr/>
-                  </pic:nvPicPr>
-                  <pic:blipFill>
-                    <a:blip r:embed="rId18" cstate="print">
-                      <a:extLst>
-                        <a:ext uri="{28A0092B-C50C-407E-A947-70E740481C1C}">
-                          <a14:useLocalDpi xmlns:a14="http://schemas.microsoft.com/office/drawing/2010/main" val="0"/>
-                        </a:ext>
-                      </a:extLst>
-                    </a:blip>
-                    <a:stretch>
-                      <a:fillRect/>
-                    </a:stretch>
-                  </pic:blipFill>
-                  <pic:spPr>
-                    <a:xfrm>
-                      <a:off x="0" y="0"/>
-                      <a:ext cx="5943600" cy="2431415"/>
-                    </a:xfrm>
-                    <a:prstGeom prst="rect">
-                      <a:avLst/>
-                    </a:prstGeom>
-                  </pic:spPr>
-                </pic:pic>
-              </a:graphicData>
-            </a:graphic>
-          </wp:inline>
-        </w:drawing>
-      </w:r>
-      <w:commentRangeStart w:id="8"/>
+      <w:ins w:id="17" w:author="Ava" w:date="2020-09-21T14:33:00Z">
+        <w:r>
+          <w:rPr>
+            <w:rFonts w:ascii="Arial" w:hAnsi="Arial" w:cs="Arial"/>
+            <w:noProof/>
+          </w:rPr>
+          <w:drawing>
+            <wp:inline distT="0" distB="0" distL="0" distR="0" wp14:anchorId="0972ACF8" wp14:editId="6E5939F6">
+              <wp:extent cx="6170480" cy="2424023"/>
+              <wp:effectExtent l="0" t="0" r="1905" b="0"/>
+              <wp:docPr id="9" name="Picture 9"/>
+              <wp:cNvGraphicFramePr>
+                <a:graphicFrameLocks xmlns:a="http://schemas.openxmlformats.org/drawingml/2006/main" noChangeAspect="1"/>
+              </wp:cNvGraphicFramePr>
+              <a:graphic xmlns:a="http://schemas.openxmlformats.org/drawingml/2006/main">
+                <a:graphicData uri="http://schemas.openxmlformats.org/drawingml/2006/picture">
+                  <pic:pic xmlns:pic="http://schemas.openxmlformats.org/drawingml/2006/picture">
+                    <pic:nvPicPr>
+                      <pic:cNvPr id="9" name="#Fig_S2.jpg"/>
+                      <pic:cNvPicPr/>
+                    </pic:nvPicPr>
+                    <pic:blipFill>
+                      <a:blip r:embed="rId22" cstate="print">
+                        <a:extLst>
+                          <a:ext uri="{28A0092B-C50C-407E-A947-70E740481C1C}">
+                            <a14:useLocalDpi xmlns:a14="http://schemas.microsoft.com/office/drawing/2010/main" val="0"/>
+                          </a:ext>
+                        </a:extLst>
+                      </a:blip>
+                      <a:stretch>
+                        <a:fillRect/>
+                      </a:stretch>
+                    </pic:blipFill>
+                    <pic:spPr>
+                      <a:xfrm>
+                        <a:off x="0" y="0"/>
+                        <a:ext cx="6172977" cy="2425004"/>
+                      </a:xfrm>
+                      <a:prstGeom prst="rect">
+                        <a:avLst/>
+                      </a:prstGeom>
+                    </pic:spPr>
+                  </pic:pic>
+                </a:graphicData>
+              </a:graphic>
+            </wp:inline>
+          </w:drawing>
+        </w:r>
+      </w:ins>
+      <w:del w:id="18" w:author="Ava" w:date="2020-09-21T14:33:00Z">
+        <w:r>
+          <w:rPr>
+            <w:rFonts w:ascii="Arial" w:hAnsi="Arial" w:cs="Arial"/>
+            <w:noProof/>
+          </w:rPr>
+          <w:drawing>
+            <wp:inline distT="0" distB="0" distL="0" distR="0" wp14:anchorId="3F843904" wp14:editId="568A582C">
+              <wp:extent cx="5943600" cy="2431415"/>
+              <wp:effectExtent l="0" t="0" r="0" b="6985"/>
+              <wp:docPr id="23" name="Picture 23"/>
+              <wp:cNvGraphicFramePr>
+                <a:graphicFrameLocks xmlns:a="http://schemas.openxmlformats.org/drawingml/2006/main" noChangeAspect="1"/>
+              </wp:cNvGraphicFramePr>
+              <a:graphic xmlns:a="http://schemas.openxmlformats.org/drawingml/2006/main">
+                <a:graphicData uri="http://schemas.openxmlformats.org/drawingml/2006/picture">
+                  <pic:pic xmlns:pic="http://schemas.openxmlformats.org/drawingml/2006/picture">
+                    <pic:nvPicPr>
+                      <pic:cNvPr id="23" name="#Fig_S2.jpg"/>
+                      <pic:cNvPicPr/>
+                    </pic:nvPicPr>
+                    <pic:blipFill>
+                      <a:blip r:embed="rId23" cstate="print">
+                        <a:extLst>
+                          <a:ext uri="{28A0092B-C50C-407E-A947-70E740481C1C}">
+                            <a14:useLocalDpi xmlns:a14="http://schemas.microsoft.com/office/drawing/2010/main" val="0"/>
+                          </a:ext>
+                        </a:extLst>
+                      </a:blip>
+                      <a:stretch>
+                        <a:fillRect/>
+                      </a:stretch>
+                    </pic:blipFill>
+                    <pic:spPr>
+                      <a:xfrm>
+                        <a:off x="0" y="0"/>
+                        <a:ext cx="5943600" cy="2431415"/>
+                      </a:xfrm>
+                      <a:prstGeom prst="rect">
+                        <a:avLst/>
+                      </a:prstGeom>
+                    </pic:spPr>
+                  </pic:pic>
+                </a:graphicData>
+              </a:graphic>
+            </wp:inline>
+          </w:drawing>
+        </w:r>
+      </w:del>
+      <w:commentRangeStart w:id="19"/>
       <w:r>
         <w:rPr>
           <w:rStyle w:val="CommentReference"/>
         </w:rPr>
-        <w:commentReference w:id="9"/>
-      </w:r>
-      <w:commentRangeEnd w:id="8"/>
+        <w:commentReference w:id="20"/>
+      </w:r>
+      <w:commentRangeEnd w:id="19"/>
       <w:r>
         <w:rPr>
           <w:rStyle w:val="CommentReference"/>
         </w:rPr>
-        <w:commentReference w:id="8"/>
+        <w:commentReference w:id="19"/>
       </w:r>
     </w:p>
     <w:p>
@@ -1414,7 +1694,7 @@
         <w:rPr>
           <w:rStyle w:val="CommentReference"/>
         </w:rPr>
-        <w:commentReference w:id="10"/>
+        <w:commentReference w:id="21"/>
       </w:r>
     </w:p>
     <w:p>
@@ -1479,54 +1759,106 @@
           <w:b/>
         </w:rPr>
       </w:pPr>
-      <w:r>
-        <w:rPr>
-          <w:rFonts w:ascii="Arial" w:hAnsi="Arial" w:cs="Arial"/>
-          <w:b/>
-          <w:noProof/>
-        </w:rPr>
-        <w:drawing>
-          <wp:inline distT="0" distB="0" distL="0" distR="0" wp14:anchorId="62879D0E" wp14:editId="34D6526F">
-            <wp:extent cx="5943600" cy="4245610"/>
-            <wp:effectExtent l="0" t="0" r="0" b="2540"/>
-            <wp:docPr id="32" name="Picture 32"/>
-            <wp:cNvGraphicFramePr>
-              <a:graphicFrameLocks xmlns:a="http://schemas.openxmlformats.org/drawingml/2006/main" noChangeAspect="1"/>
-            </wp:cNvGraphicFramePr>
-            <a:graphic xmlns:a="http://schemas.openxmlformats.org/drawingml/2006/main">
-              <a:graphicData uri="http://schemas.openxmlformats.org/drawingml/2006/picture">
-                <pic:pic xmlns:pic="http://schemas.openxmlformats.org/drawingml/2006/picture">
-                  <pic:nvPicPr>
-                    <pic:cNvPr id="32" name="exp3_fig5b_wr_word.png"/>
-                    <pic:cNvPicPr/>
-                  </pic:nvPicPr>
-                  <pic:blipFill>
-                    <a:blip r:embed="rId19" cstate="print">
-                      <a:extLst>
-                        <a:ext uri="{28A0092B-C50C-407E-A947-70E740481C1C}">
-                          <a14:useLocalDpi xmlns:a14="http://schemas.microsoft.com/office/drawing/2010/main" val="0"/>
-                        </a:ext>
-                      </a:extLst>
-                    </a:blip>
-                    <a:stretch>
-                      <a:fillRect/>
-                    </a:stretch>
-                  </pic:blipFill>
-                  <pic:spPr>
-                    <a:xfrm>
-                      <a:off x="0" y="0"/>
-                      <a:ext cx="5943600" cy="4245610"/>
-                    </a:xfrm>
-                    <a:prstGeom prst="rect">
-                      <a:avLst/>
-                    </a:prstGeom>
-                  </pic:spPr>
-                </pic:pic>
-              </a:graphicData>
-            </a:graphic>
-          </wp:inline>
-        </w:drawing>
-      </w:r>
+      <w:del w:id="22" w:author="Ava" w:date="2020-09-21T13:56:00Z">
+        <w:r>
+          <w:rPr>
+            <w:rFonts w:ascii="Arial" w:hAnsi="Arial" w:cs="Arial"/>
+            <w:b/>
+            <w:noProof/>
+          </w:rPr>
+          <w:drawing>
+            <wp:inline distT="0" distB="0" distL="0" distR="0" wp14:anchorId="62879D0E" wp14:editId="55D71008">
+              <wp:extent cx="5943600" cy="4245610"/>
+              <wp:effectExtent l="0" t="0" r="0" b="2540"/>
+              <wp:docPr id="32" name="Picture 32"/>
+              <wp:cNvGraphicFramePr>
+                <a:graphicFrameLocks xmlns:a="http://schemas.openxmlformats.org/drawingml/2006/main" noChangeAspect="1"/>
+              </wp:cNvGraphicFramePr>
+              <a:graphic xmlns:a="http://schemas.openxmlformats.org/drawingml/2006/main">
+                <a:graphicData uri="http://schemas.openxmlformats.org/drawingml/2006/picture">
+                  <pic:pic xmlns:pic="http://schemas.openxmlformats.org/drawingml/2006/picture">
+                    <pic:nvPicPr>
+                      <pic:cNvPr id="32" name="exp3_fig5b_wr_word.png"/>
+                      <pic:cNvPicPr/>
+                    </pic:nvPicPr>
+                    <pic:blipFill>
+                      <a:blip r:embed="rId24" cstate="print">
+                        <a:extLst>
+                          <a:ext uri="{28A0092B-C50C-407E-A947-70E740481C1C}">
+                            <a14:useLocalDpi xmlns:a14="http://schemas.microsoft.com/office/drawing/2010/main" val="0"/>
+                          </a:ext>
+                        </a:extLst>
+                      </a:blip>
+                      <a:stretch>
+                        <a:fillRect/>
+                      </a:stretch>
+                    </pic:blipFill>
+                    <pic:spPr>
+                      <a:xfrm>
+                        <a:off x="0" y="0"/>
+                        <a:ext cx="5943600" cy="4245610"/>
+                      </a:xfrm>
+                      <a:prstGeom prst="rect">
+                        <a:avLst/>
+                      </a:prstGeom>
+                    </pic:spPr>
+                  </pic:pic>
+                </a:graphicData>
+              </a:graphic>
+            </wp:inline>
+          </w:drawing>
+        </w:r>
+      </w:del>
+      <w:ins w:id="23" w:author="Ava" w:date="2020-09-21T13:57:00Z">
+        <w:r>
+          <w:rPr>
+            <w:rFonts w:ascii="Arial" w:hAnsi="Arial" w:cs="Arial"/>
+            <w:b/>
+            <w:noProof/>
+          </w:rPr>
+          <w:drawing>
+            <wp:inline distT="0" distB="0" distL="0" distR="0" wp14:anchorId="2A595958" wp14:editId="61CE7E7B">
+              <wp:extent cx="5943600" cy="4245610"/>
+              <wp:effectExtent l="0" t="0" r="0" b="2540"/>
+              <wp:docPr id="7" name="Picture 7"/>
+              <wp:cNvGraphicFramePr>
+                <a:graphicFrameLocks xmlns:a="http://schemas.openxmlformats.org/drawingml/2006/main" noChangeAspect="1"/>
+              </wp:cNvGraphicFramePr>
+              <a:graphic xmlns:a="http://schemas.openxmlformats.org/drawingml/2006/main">
+                <a:graphicData uri="http://schemas.openxmlformats.org/drawingml/2006/picture">
+                  <pic:pic xmlns:pic="http://schemas.openxmlformats.org/drawingml/2006/picture">
+                    <pic:nvPicPr>
+                      <pic:cNvPr id="7" name="exp3_fig5b_wr_word.png"/>
+                      <pic:cNvPicPr/>
+                    </pic:nvPicPr>
+                    <pic:blipFill>
+                      <a:blip r:embed="rId25" cstate="print">
+                        <a:extLst>
+                          <a:ext uri="{28A0092B-C50C-407E-A947-70E740481C1C}">
+                            <a14:useLocalDpi xmlns:a14="http://schemas.microsoft.com/office/drawing/2010/main" val="0"/>
+                          </a:ext>
+                        </a:extLst>
+                      </a:blip>
+                      <a:stretch>
+                        <a:fillRect/>
+                      </a:stretch>
+                    </pic:blipFill>
+                    <pic:spPr>
+                      <a:xfrm>
+                        <a:off x="0" y="0"/>
+                        <a:ext cx="5943600" cy="4245610"/>
+                      </a:xfrm>
+                      <a:prstGeom prst="rect">
+                        <a:avLst/>
+                      </a:prstGeom>
+                    </pic:spPr>
+                  </pic:pic>
+                </a:graphicData>
+              </a:graphic>
+            </wp:inline>
+          </w:drawing>
+        </w:r>
+      </w:ins>
     </w:p>
     <w:p>
       <w:pPr>
@@ -1576,12 +1908,16 @@
     </w:p>
     <w:p>
       <w:pPr>
-        <w:rPr>
-          <w:rFonts w:ascii="Arial" w:hAnsi="Arial" w:cs="Arial"/>
-          <w:b/>
-        </w:rPr>
-      </w:pPr>
-      <w:ins w:id="11" w:author="Ava" w:date="2020-09-16T15:50:00Z">
+        <w:jc w:val="center"/>
+        <w:rPr>
+          <w:rFonts w:ascii="Arial" w:hAnsi="Arial" w:cs="Arial"/>
+          <w:b/>
+        </w:rPr>
+        <w:pPrChange w:id="24" w:author="Ava" w:date="2020-09-21T14:06:00Z">
+          <w:pPr/>
+        </w:pPrChange>
+      </w:pPr>
+      <w:ins w:id="25" w:author="Ava" w:date="2020-09-21T14:06:00Z">
         <w:r>
           <w:rPr>
             <w:rFonts w:ascii="Arial" w:hAnsi="Arial" w:cs="Arial"/>
@@ -1589,7 +1925,56 @@
           </w:rPr>
           <w:lastRenderedPageBreak/>
           <w:drawing>
-            <wp:anchor distT="0" distB="0" distL="114300" distR="114300" simplePos="0" relativeHeight="251663360" behindDoc="0" locked="0" layoutInCell="1" allowOverlap="1" wp14:anchorId="1CCE7D91" wp14:editId="62A27CF6">
+            <wp:inline distT="0" distB="0" distL="0" distR="0" wp14:anchorId="5E6D736E" wp14:editId="5DC87F28">
+              <wp:extent cx="6466266" cy="2622430"/>
+              <wp:effectExtent l="0" t="0" r="0" b="6985"/>
+              <wp:docPr id="8" name="Picture 8"/>
+              <wp:cNvGraphicFramePr>
+                <a:graphicFrameLocks xmlns:a="http://schemas.openxmlformats.org/drawingml/2006/main" noChangeAspect="1"/>
+              </wp:cNvGraphicFramePr>
+              <a:graphic xmlns:a="http://schemas.openxmlformats.org/drawingml/2006/main">
+                <a:graphicData uri="http://schemas.openxmlformats.org/drawingml/2006/picture">
+                  <pic:pic xmlns:pic="http://schemas.openxmlformats.org/drawingml/2006/picture">
+                    <pic:nvPicPr>
+                      <pic:cNvPr id="8" name="#Fig_S4.jpg"/>
+                      <pic:cNvPicPr/>
+                    </pic:nvPicPr>
+                    <pic:blipFill>
+                      <a:blip r:embed="rId26" cstate="print">
+                        <a:extLst>
+                          <a:ext uri="{28A0092B-C50C-407E-A947-70E740481C1C}">
+                            <a14:useLocalDpi xmlns:a14="http://schemas.microsoft.com/office/drawing/2010/main" val="0"/>
+                          </a:ext>
+                        </a:extLst>
+                      </a:blip>
+                      <a:stretch>
+                        <a:fillRect/>
+                      </a:stretch>
+                    </pic:blipFill>
+                    <pic:spPr>
+                      <a:xfrm>
+                        <a:off x="0" y="0"/>
+                        <a:ext cx="6471309" cy="2624475"/>
+                      </a:xfrm>
+                      <a:prstGeom prst="rect">
+                        <a:avLst/>
+                      </a:prstGeom>
+                    </pic:spPr>
+                  </pic:pic>
+                </a:graphicData>
+              </a:graphic>
+            </wp:inline>
+          </w:drawing>
+        </w:r>
+      </w:ins>
+      <w:del w:id="26" w:author="Ava" w:date="2020-09-21T14:05:00Z">
+        <w:r>
+          <w:rPr>
+            <w:rFonts w:ascii="Arial" w:hAnsi="Arial" w:cs="Arial"/>
+            <w:noProof/>
+          </w:rPr>
+          <w:drawing>
+            <wp:anchor distT="0" distB="0" distL="114300" distR="114300" simplePos="0" relativeHeight="251663360" behindDoc="0" locked="0" layoutInCell="1" allowOverlap="1" wp14:anchorId="1CCE7D91" wp14:editId="3FAF5234">
               <wp:simplePos x="0" y="0"/>
               <wp:positionH relativeFrom="column">
                 <wp:posOffset>-913766</wp:posOffset>
@@ -1612,7 +1997,7 @@
                       <pic:cNvPicPr/>
                     </pic:nvPicPr>
                     <pic:blipFill>
-                      <a:blip r:embed="rId20" cstate="print">
+                      <a:blip r:embed="rId27" cstate="print">
                         <a:extLst>
                           <a:ext uri="{28A0092B-C50C-407E-A947-70E740481C1C}">
                             <a14:useLocalDpi xmlns:a14="http://schemas.microsoft.com/office/drawing/2010/main" val="0"/>
@@ -1644,26 +2029,105 @@
             </wp:anchor>
           </w:drawing>
         </w:r>
-      </w:ins>
-      <w:del w:id="12" w:author="Ava" w:date="2020-09-16T15:50:00Z">
+      </w:del>
+      <w:commentRangeStart w:id="27"/>
+      <w:r>
+        <w:rPr>
+          <w:rStyle w:val="CommentReference"/>
+        </w:rPr>
+        <w:commentReference w:id="28"/>
+      </w:r>
+      <w:commentRangeEnd w:id="27"/>
+      <w:r>
+        <w:rPr>
+          <w:rStyle w:val="CommentReference"/>
+        </w:rPr>
+        <w:commentReference w:id="27"/>
+      </w:r>
+    </w:p>
+    <w:p>
+      <w:pPr>
+        <w:rPr>
+          <w:rFonts w:ascii="Arial" w:hAnsi="Arial" w:cs="Arial"/>
+          <w:b/>
+        </w:rPr>
+      </w:pPr>
+      <w:r>
+        <w:rPr>
+          <w:rFonts w:ascii="Arial" w:hAnsi="Arial" w:cs="Arial"/>
+          <w:b/>
+        </w:rPr>
+        <w:t xml:space="preserve">Figure S4. Correlation between online and offline SL measures as per Batterink &amp; </w:t>
+      </w:r>
+      <w:proofErr w:type="spellStart"/>
+      <w:r>
+        <w:rPr>
+          <w:rFonts w:ascii="Arial" w:hAnsi="Arial" w:cs="Arial"/>
+          <w:b/>
+        </w:rPr>
+        <w:t>Paller</w:t>
+      </w:r>
+      <w:proofErr w:type="spellEnd"/>
+      <w:r>
+        <w:rPr>
+          <w:rFonts w:ascii="Arial" w:hAnsi="Arial" w:cs="Arial"/>
+          <w:b/>
+        </w:rPr>
+        <w:t xml:space="preserve"> 2017</w:t>
+      </w:r>
+    </w:p>
+    <w:p>
+      <w:pPr>
+        <w:rPr>
+          <w:rFonts w:ascii="Arial" w:hAnsi="Arial" w:cs="Arial"/>
+          <w:b/>
+        </w:rPr>
+      </w:pPr>
+      <w:r>
+        <w:rPr>
+          <w:rFonts w:ascii="Arial" w:hAnsi="Arial" w:cs="Arial"/>
+          <w:b/>
+        </w:rPr>
+        <w:t xml:space="preserve">Figure S5. </w:t>
+      </w:r>
+    </w:p>
+    <w:p>
+      <w:pPr>
+        <w:rPr>
+          <w:rFonts w:ascii="Arial" w:hAnsi="Arial" w:cs="Arial"/>
+          <w:b/>
+          <w:noProof/>
+        </w:rPr>
+      </w:pPr>
+      <w:r>
+        <w:rPr>
+          <w:rFonts w:ascii="Arial" w:hAnsi="Arial" w:cs="Arial"/>
+          <w:b/>
+          <w:noProof/>
+        </w:rPr>
+        <w:br w:type="page"/>
+      </w:r>
+    </w:p>
+    <w:p>
+      <w:pPr>
+        <w:rPr>
+          <w:rFonts w:ascii="Arial" w:hAnsi="Arial" w:cs="Arial"/>
+          <w:b/>
+        </w:rPr>
+      </w:pPr>
+      <w:del w:id="29" w:author="Ava" w:date="2020-09-21T16:58:00Z">
         <w:r>
           <w:rPr>
             <w:rFonts w:ascii="Arial" w:hAnsi="Arial" w:cs="Arial"/>
+            <w:b/>
             <w:noProof/>
           </w:rPr>
+          <w:lastRenderedPageBreak/>
           <w:drawing>
-            <wp:anchor distT="0" distB="0" distL="114300" distR="114300" simplePos="0" relativeHeight="251662336" behindDoc="0" locked="0" layoutInCell="1" allowOverlap="1" wp14:anchorId="632DBC28" wp14:editId="6E79461C">
-              <wp:simplePos x="0" y="0"/>
-              <wp:positionH relativeFrom="column">
-                <wp:posOffset>-857250</wp:posOffset>
-              </wp:positionH>
-              <wp:positionV relativeFrom="paragraph">
-                <wp:posOffset>230505</wp:posOffset>
-              </wp:positionV>
-              <wp:extent cx="7707610" cy="3027872"/>
-              <wp:effectExtent l="0" t="0" r="8255" b="1270"/>
-              <wp:wrapSquare wrapText="bothSides"/>
-              <wp:docPr id="25" name="Picture 25"/>
+            <wp:inline distT="0" distB="0" distL="0" distR="0" wp14:anchorId="79A6AE26" wp14:editId="5380851E">
+              <wp:extent cx="5943600" cy="2830195"/>
+              <wp:effectExtent l="0" t="0" r="0" b="8255"/>
+              <wp:docPr id="26" name="Picture 26"/>
               <wp:cNvGraphicFramePr>
                 <a:graphicFrameLocks xmlns:a="http://schemas.openxmlformats.org/drawingml/2006/main" noChangeAspect="1"/>
               </wp:cNvGraphicFramePr>
@@ -1671,11 +2135,11 @@
                 <a:graphicData uri="http://schemas.openxmlformats.org/drawingml/2006/picture">
                   <pic:pic xmlns:pic="http://schemas.openxmlformats.org/drawingml/2006/picture">
                     <pic:nvPicPr>
-                      <pic:cNvPr id="25" name="#Fig_S4.jpg"/>
+                      <pic:cNvPr id="26" name="#Fig_S5.jpg"/>
                       <pic:cNvPicPr/>
                     </pic:nvPicPr>
                     <pic:blipFill>
-                      <a:blip r:embed="rId21" cstate="print">
+                      <a:blip r:embed="rId28" cstate="print">
                         <a:extLst>
                           <a:ext uri="{28A0092B-C50C-407E-A947-70E740481C1C}">
                             <a14:useLocalDpi xmlns:a14="http://schemas.microsoft.com/office/drawing/2010/main" val="0"/>
@@ -1689,7 +2153,7 @@
                     <pic:spPr>
                       <a:xfrm>
                         <a:off x="0" y="0"/>
-                        <a:ext cx="7707610" cy="3027872"/>
+                        <a:ext cx="5943600" cy="2830195"/>
                       </a:xfrm>
                       <a:prstGeom prst="rect">
                         <a:avLst/>
@@ -1698,174 +2162,88 @@
                   </pic:pic>
                 </a:graphicData>
               </a:graphic>
-            </wp:anchor>
+            </wp:inline>
           </w:drawing>
         </w:r>
       </w:del>
-      <w:commentRangeStart w:id="13"/>
+      <w:ins w:id="30" w:author="Ava" w:date="2020-09-21T16:58:00Z">
+        <w:r>
+          <w:rPr>
+            <w:rFonts w:ascii="Arial" w:hAnsi="Arial" w:cs="Arial"/>
+            <w:b/>
+            <w:noProof/>
+          </w:rPr>
+          <w:drawing>
+            <wp:inline distT="0" distB="0" distL="0" distR="0" wp14:anchorId="29878FD8" wp14:editId="0E740B36">
+              <wp:extent cx="5943600" cy="2717165"/>
+              <wp:effectExtent l="0" t="0" r="0" b="6985"/>
+              <wp:docPr id="11" name="Picture 11"/>
+              <wp:cNvGraphicFramePr>
+                <a:graphicFrameLocks xmlns:a="http://schemas.openxmlformats.org/drawingml/2006/main" noChangeAspect="1"/>
+              </wp:cNvGraphicFramePr>
+              <a:graphic xmlns:a="http://schemas.openxmlformats.org/drawingml/2006/main">
+                <a:graphicData uri="http://schemas.openxmlformats.org/drawingml/2006/picture">
+                  <pic:pic xmlns:pic="http://schemas.openxmlformats.org/drawingml/2006/picture">
+                    <pic:nvPicPr>
+                      <pic:cNvPr id="11" name="#Fig_S5.jpg"/>
+                      <pic:cNvPicPr/>
+                    </pic:nvPicPr>
+                    <pic:blipFill>
+                      <a:blip r:embed="rId29" cstate="print">
+                        <a:extLst>
+                          <a:ext uri="{28A0092B-C50C-407E-A947-70E740481C1C}">
+                            <a14:useLocalDpi xmlns:a14="http://schemas.microsoft.com/office/drawing/2010/main" val="0"/>
+                          </a:ext>
+                        </a:extLst>
+                      </a:blip>
+                      <a:stretch>
+                        <a:fillRect/>
+                      </a:stretch>
+                    </pic:blipFill>
+                    <pic:spPr>
+                      <a:xfrm>
+                        <a:off x="0" y="0"/>
+                        <a:ext cx="5943600" cy="2717165"/>
+                      </a:xfrm>
+                      <a:prstGeom prst="rect">
+                        <a:avLst/>
+                      </a:prstGeom>
+                    </pic:spPr>
+                  </pic:pic>
+                </a:graphicData>
+              </a:graphic>
+            </wp:inline>
+          </w:drawing>
+        </w:r>
+      </w:ins>
+    </w:p>
+    <w:p>
+      <w:pPr>
+        <w:rPr>
+          <w:rFonts w:ascii="Arial" w:hAnsi="Arial" w:cs="Arial"/>
+          <w:b/>
+        </w:rPr>
+      </w:pPr>
+      <w:r>
+        <w:rPr>
+          <w:rFonts w:ascii="Arial" w:hAnsi="Arial" w:cs="Arial"/>
+          <w:b/>
+        </w:rPr>
+        <w:t xml:space="preserve">Figure S6. Graded RT effect for random and structured sessions in both condition orders. A. Median RTs for participants who performed the structured session first and random session second. B. Median RTs for participants who performed the random session first and structured task second. </w:t>
+      </w:r>
+    </w:p>
+    <w:p>
+      <w:pPr>
+        <w:rPr>
+          <w:rFonts w:ascii="Arial" w:hAnsi="Arial" w:cs="Arial"/>
+          <w:b/>
+        </w:rPr>
+      </w:pPr>
       <w:r>
         <w:rPr>
           <w:rStyle w:val="CommentReference"/>
         </w:rPr>
-        <w:commentReference w:id="14"/>
-      </w:r>
-      <w:commentRangeEnd w:id="13"/>
-      <w:r>
-        <w:rPr>
-          <w:rStyle w:val="CommentReference"/>
-        </w:rPr>
-        <w:commentReference w:id="13"/>
-      </w:r>
-    </w:p>
-    <w:p>
-      <w:pPr>
-        <w:rPr>
-          <w:rFonts w:ascii="Arial" w:hAnsi="Arial" w:cs="Arial"/>
-          <w:b/>
-        </w:rPr>
-      </w:pPr>
-      <w:r>
-        <w:rPr>
-          <w:rFonts w:ascii="Arial" w:hAnsi="Arial" w:cs="Arial"/>
-          <w:b/>
-        </w:rPr>
-        <w:t xml:space="preserve">Figure S4. Correlation between online and offline SL measures as per Batterink &amp; </w:t>
-      </w:r>
-      <w:proofErr w:type="spellStart"/>
-      <w:r>
-        <w:rPr>
-          <w:rFonts w:ascii="Arial" w:hAnsi="Arial" w:cs="Arial"/>
-          <w:b/>
-        </w:rPr>
-        <w:t>Paller</w:t>
-      </w:r>
-      <w:proofErr w:type="spellEnd"/>
-      <w:r>
-        <w:rPr>
-          <w:rFonts w:ascii="Arial" w:hAnsi="Arial" w:cs="Arial"/>
-          <w:b/>
-        </w:rPr>
-        <w:t xml:space="preserve"> 2017</w:t>
-      </w:r>
-    </w:p>
-    <w:p>
-      <w:pPr>
-        <w:rPr>
-          <w:rFonts w:ascii="Arial" w:hAnsi="Arial" w:cs="Arial"/>
-          <w:b/>
-        </w:rPr>
-      </w:pPr>
-      <w:r>
-        <w:rPr>
-          <w:rFonts w:ascii="Arial" w:hAnsi="Arial" w:cs="Arial"/>
-          <w:b/>
-        </w:rPr>
-        <w:t xml:space="preserve">Figure S5. </w:t>
-      </w:r>
-    </w:p>
-    <w:p>
-      <w:pPr>
-        <w:rPr>
-          <w:rFonts w:ascii="Arial" w:hAnsi="Arial" w:cs="Arial"/>
-          <w:b/>
-          <w:noProof/>
-        </w:rPr>
-      </w:pPr>
-      <w:r>
-        <w:rPr>
-          <w:rFonts w:ascii="Arial" w:hAnsi="Arial" w:cs="Arial"/>
-          <w:b/>
-          <w:noProof/>
-        </w:rPr>
-        <w:br w:type="page"/>
-      </w:r>
-      <w:bookmarkStart w:id="15" w:name="_GoBack"/>
-      <w:bookmarkEnd w:id="15"/>
-    </w:p>
-    <w:p>
-      <w:pPr>
-        <w:rPr>
-          <w:rFonts w:ascii="Arial" w:hAnsi="Arial" w:cs="Arial"/>
-          <w:b/>
-        </w:rPr>
-      </w:pPr>
-      <w:r>
-        <w:rPr>
-          <w:rFonts w:ascii="Arial" w:hAnsi="Arial" w:cs="Arial"/>
-          <w:b/>
-          <w:noProof/>
-        </w:rPr>
-        <w:lastRenderedPageBreak/>
-        <w:drawing>
-          <wp:inline distT="0" distB="0" distL="0" distR="0" wp14:anchorId="79A6AE26" wp14:editId="39544765">
-            <wp:extent cx="5943600" cy="2830195"/>
-            <wp:effectExtent l="0" t="0" r="0" b="8255"/>
-            <wp:docPr id="26" name="Picture 26"/>
-            <wp:cNvGraphicFramePr>
-              <a:graphicFrameLocks xmlns:a="http://schemas.openxmlformats.org/drawingml/2006/main" noChangeAspect="1"/>
-            </wp:cNvGraphicFramePr>
-            <a:graphic xmlns:a="http://schemas.openxmlformats.org/drawingml/2006/main">
-              <a:graphicData uri="http://schemas.openxmlformats.org/drawingml/2006/picture">
-                <pic:pic xmlns:pic="http://schemas.openxmlformats.org/drawingml/2006/picture">
-                  <pic:nvPicPr>
-                    <pic:cNvPr id="26" name="#Fig_S5.jpg"/>
-                    <pic:cNvPicPr/>
-                  </pic:nvPicPr>
-                  <pic:blipFill>
-                    <a:blip r:embed="rId22" cstate="print">
-                      <a:extLst>
-                        <a:ext uri="{28A0092B-C50C-407E-A947-70E740481C1C}">
-                          <a14:useLocalDpi xmlns:a14="http://schemas.microsoft.com/office/drawing/2010/main" val="0"/>
-                        </a:ext>
-                      </a:extLst>
-                    </a:blip>
-                    <a:stretch>
-                      <a:fillRect/>
-                    </a:stretch>
-                  </pic:blipFill>
-                  <pic:spPr>
-                    <a:xfrm>
-                      <a:off x="0" y="0"/>
-                      <a:ext cx="5943600" cy="2830195"/>
-                    </a:xfrm>
-                    <a:prstGeom prst="rect">
-                      <a:avLst/>
-                    </a:prstGeom>
-                  </pic:spPr>
-                </pic:pic>
-              </a:graphicData>
-            </a:graphic>
-          </wp:inline>
-        </w:drawing>
-      </w:r>
-    </w:p>
-    <w:p>
-      <w:pPr>
-        <w:rPr>
-          <w:rFonts w:ascii="Arial" w:hAnsi="Arial" w:cs="Arial"/>
-          <w:b/>
-        </w:rPr>
-      </w:pPr>
-      <w:r>
-        <w:rPr>
-          <w:rFonts w:ascii="Arial" w:hAnsi="Arial" w:cs="Arial"/>
-          <w:b/>
-        </w:rPr>
-        <w:t xml:space="preserve">Figure S6. Graded RT effect for random and structured sessions in both condition orders. A. Median RTs for participants who performed the structured session first and random session second. B. Median RTs for participants who performed the random session first and structured task second. </w:t>
-      </w:r>
-    </w:p>
-    <w:p>
-      <w:pPr>
-        <w:rPr>
-          <w:rFonts w:ascii="Arial" w:hAnsi="Arial" w:cs="Arial"/>
-          <w:b/>
-        </w:rPr>
-      </w:pPr>
-      <w:r>
-        <w:rPr>
-          <w:rStyle w:val="CommentReference"/>
-        </w:rPr>
-        <w:commentReference w:id="16"/>
+        <w:commentReference w:id="31"/>
       </w:r>
     </w:p>
     <w:p>
@@ -1877,8 +2255,8 @@
       </w:pPr>
     </w:p>
     <w:sectPr>
-      <w:headerReference w:type="default" r:id="rId23"/>
-      <w:footerReference w:type="default" r:id="rId24"/>
+      <w:headerReference w:type="default" r:id="rId30"/>
+      <w:footerReference w:type="default" r:id="rId31"/>
       <w:pgSz w:w="12240" w:h="15840"/>
       <w:pgMar w:top="1440" w:right="1440" w:bottom="1440" w:left="1440" w:header="720" w:footer="720" w:gutter="0"/>
       <w:cols w:space="720"/>
@@ -2002,7 +2380,7 @@
       </w:r>
     </w:p>
   </w:comment>
-  <w:comment w:id="2" w:author="Ava" w:date="2020-09-11T18:25:00Z" w:initials="AK">
+  <w:comment w:id="4" w:author="Ava" w:date="2020-09-11T18:25:00Z" w:initials="AK">
     <w:p>
       <w:pPr>
         <w:pStyle w:val="CommentText"/>
@@ -2023,7 +2401,7 @@
       </w:pPr>
     </w:p>
   </w:comment>
-  <w:comment w:id="1" w:author="Lucia" w:date="2020-09-13T22:20:00Z" w:initials="LM">
+  <w:comment w:id="3" w:author="Lucia" w:date="2020-09-13T22:20:00Z" w:initials="LM">
     <w:p>
       <w:pPr>
         <w:pStyle w:val="CommentText"/>
@@ -2073,7 +2451,7 @@
       </w:pPr>
     </w:p>
   </w:comment>
-  <w:comment w:id="5" w:author="Lucia" w:date="2020-09-13T22:29:00Z" w:initials="LM">
+  <w:comment w:id="9" w:author="Lucia" w:date="2020-09-13T22:29:00Z" w:initials="LM">
     <w:p>
       <w:pPr>
         <w:pStyle w:val="CommentText"/>
@@ -2134,7 +2512,7 @@
       </w:pPr>
     </w:p>
   </w:comment>
-  <w:comment w:id="9" w:author="Ava" w:date="2020-09-11T18:27:00Z" w:initials="AK">
+  <w:comment w:id="20" w:author="Ava" w:date="2020-09-11T18:27:00Z" w:initials="AK">
     <w:p>
       <w:pPr>
         <w:pStyle w:val="CommentText"/>
@@ -2155,7 +2533,7 @@
       </w:pPr>
     </w:p>
   </w:comment>
-  <w:comment w:id="8" w:author="Lucia" w:date="2020-09-13T22:35:00Z" w:initials="LM">
+  <w:comment w:id="19" w:author="Lucia" w:date="2020-09-13T22:35:00Z" w:initials="LM">
     <w:p>
       <w:pPr>
         <w:pStyle w:val="CommentText"/>
@@ -2173,7 +2551,7 @@
       <w:proofErr w:type="gramEnd"/>
     </w:p>
   </w:comment>
-  <w:comment w:id="10" w:author="Ava" w:date="2020-09-11T18:08:00Z" w:initials="AK">
+  <w:comment w:id="21" w:author="Ava" w:date="2020-09-11T18:08:00Z" w:initials="AK">
     <w:p>
       <w:pPr>
         <w:pStyle w:val="CommentText"/>
@@ -2189,7 +2567,7 @@
       </w:r>
     </w:p>
   </w:comment>
-  <w:comment w:id="14" w:author="Ava" w:date="2020-09-11T18:27:00Z" w:initials="AK">
+  <w:comment w:id="28" w:author="Ava" w:date="2020-09-11T18:27:00Z" w:initials="AK">
     <w:p>
       <w:pPr>
         <w:pStyle w:val="CommentText"/>
@@ -2205,7 +2583,7 @@
       </w:r>
     </w:p>
   </w:comment>
-  <w:comment w:id="13" w:author="Lucia" w:date="2020-09-13T22:36:00Z" w:initials="LM">
+  <w:comment w:id="27" w:author="Lucia" w:date="2020-09-13T22:36:00Z" w:initials="LM">
     <w:p>
       <w:pPr>
         <w:pStyle w:val="CommentText"/>
@@ -2221,7 +2599,7 @@
       </w:r>
     </w:p>
   </w:comment>
-  <w:comment w:id="16" w:author="Ava" w:date="2020-09-11T19:35:00Z" w:initials="AK">
+  <w:comment w:id="31" w:author="Ava" w:date="2020-09-11T19:35:00Z" w:initials="AK">
     <w:p>
       <w:pPr>
         <w:pStyle w:val="CommentText"/>
@@ -3372,7 +3750,7 @@
 </file>
 
 <file path=customXml/itemProps1.xml><?xml version="1.0" encoding="utf-8"?>
-<ds:datastoreItem xmlns:ds="http://schemas.openxmlformats.org/officeDocument/2006/customXml" ds:itemID="{829558B6-6156-4293-A2C9-9A4EA3E2B08D}">
+<ds:datastoreItem xmlns:ds="http://schemas.openxmlformats.org/officeDocument/2006/customXml" ds:itemID="{EA71AB76-9CEE-4DD0-956D-2E18AD6D9810}">
   <ds:schemaRefs>
     <ds:schemaRef ds:uri="http://schemas.openxmlformats.org/officeDocument/2006/bibliography"/>
   </ds:schemaRefs>

</xml_diff>